<commit_message>
data - artefacts: lists preparation to migrate to db
</commit_message>
<xml_diff>
--- a/docs/artefacts/[01.I.PM2-Template.v3].Project_Initiation_Request.(ProjectName).(dd-mm-yyyy).(vx.x).docx
+++ b/docs/artefacts/[01.I.PM2-Template.v3].Project_Initiation_Request.(ProjectName).(dd-mm-yyyy).(vx.x).docx
@@ -1,6 +1,6 @@
 
 <file path=word/document.xml><?xml version="1.0" encoding="utf-8"?>
-<w:document xmlns:wpc="http://schemas.microsoft.com/office/word/2010/wordprocessingCanvas" xmlns:cx="http://schemas.microsoft.com/office/drawing/2014/chartex" xmlns:cx1="http://schemas.microsoft.com/office/drawing/2015/9/8/chartex" xmlns:cx2="http://schemas.microsoft.com/office/drawing/2015/10/21/chartex" xmlns:cx3="http://schemas.microsoft.com/office/drawing/2016/5/9/chartex" xmlns:cx4="http://schemas.microsoft.com/office/drawing/2016/5/10/chartex" xmlns:cx5="http://schemas.microsoft.com/office/drawing/2016/5/11/chartex" xmlns:cx6="http://schemas.microsoft.com/office/drawing/2016/5/12/chartex" xmlns:cx7="http://schemas.microsoft.com/office/drawing/2016/5/13/chartex" xmlns:cx8="http://schemas.microsoft.com/office/drawing/2016/5/14/chartex" xmlns:mc="http://schemas.openxmlformats.org/markup-compatibility/2006" xmlns:aink="http://schemas.microsoft.com/office/drawing/2016/ink" xmlns:am3d="http://schemas.microsoft.com/office/drawing/2017/model3d" xmlns:o="urn:schemas-microsoft-com:office:office" xmlns:r="http://schemas.openxmlformats.org/officeDocument/2006/relationships" xmlns:m="http://schemas.openxmlformats.org/officeDocument/2006/math" xmlns:v="urn:schemas-microsoft-com:vml" xmlns:wp14="http://schemas.microsoft.com/office/word/2010/wordprocessingDrawing" xmlns:wp="http://schemas.openxmlformats.org/drawingml/2006/wordprocessingDrawing" xmlns:w10="urn:schemas-microsoft-com:office:word" xmlns:w="http://schemas.openxmlformats.org/wordprocessingml/2006/main" xmlns:w14="http://schemas.microsoft.com/office/word/2010/wordml" xmlns:w15="http://schemas.microsoft.com/office/word/2012/wordml" xmlns:w16cex="http://schemas.microsoft.com/office/word/2018/wordml/cex" xmlns:w16cid="http://schemas.microsoft.com/office/word/2016/wordml/cid" xmlns:w16="http://schemas.microsoft.com/office/word/2018/wordml" xmlns:w16se="http://schemas.microsoft.com/office/word/2015/wordml/symex" xmlns:wpg="http://schemas.microsoft.com/office/word/2010/wordprocessingGroup" xmlns:wpi="http://schemas.microsoft.com/office/word/2010/wordprocessingInk" xmlns:wne="http://schemas.microsoft.com/office/word/2006/wordml" xmlns:wps="http://schemas.microsoft.com/office/word/2010/wordprocessingShape" mc:Ignorable="w14 w15 w16se w16cid w16 w16cex wp14">
+<w:document xmlns:wpc="http://schemas.microsoft.com/office/word/2010/wordprocessingCanvas" xmlns:cx="http://schemas.microsoft.com/office/drawing/2014/chartex" xmlns:cx1="http://schemas.microsoft.com/office/drawing/2015/9/8/chartex" xmlns:cx2="http://schemas.microsoft.com/office/drawing/2015/10/21/chartex" xmlns:cx3="http://schemas.microsoft.com/office/drawing/2016/5/9/chartex" xmlns:cx4="http://schemas.microsoft.com/office/drawing/2016/5/10/chartex" xmlns:cx5="http://schemas.microsoft.com/office/drawing/2016/5/11/chartex" xmlns:cx6="http://schemas.microsoft.com/office/drawing/2016/5/12/chartex" xmlns:cx7="http://schemas.microsoft.com/office/drawing/2016/5/13/chartex" xmlns:cx8="http://schemas.microsoft.com/office/drawing/2016/5/14/chartex" xmlns:mc="http://schemas.openxmlformats.org/markup-compatibility/2006" xmlns:aink="http://schemas.microsoft.com/office/drawing/2016/ink" xmlns:am3d="http://schemas.microsoft.com/office/drawing/2017/model3d" xmlns:o="urn:schemas-microsoft-com:office:office" xmlns:r="http://schemas.openxmlformats.org/officeDocument/2006/relationships" xmlns:m="http://schemas.openxmlformats.org/officeDocument/2006/math" xmlns:v="urn:schemas-microsoft-com:vml" xmlns:wp14="http://schemas.microsoft.com/office/word/2010/wordprocessingDrawing" xmlns:wp="http://schemas.openxmlformats.org/drawingml/2006/wordprocessingDrawing" xmlns:w10="urn:schemas-microsoft-com:office:word" xmlns:w="http://schemas.openxmlformats.org/wordprocessingml/2006/main" xmlns:w14="http://schemas.microsoft.com/office/word/2010/wordml" xmlns:w15="http://schemas.microsoft.com/office/word/2012/wordml" xmlns:w16cid="http://schemas.microsoft.com/office/word/2016/wordml/cid" xmlns:w16se="http://schemas.microsoft.com/office/word/2015/wordml/symex" xmlns:wpg="http://schemas.microsoft.com/office/word/2010/wordprocessingGroup" xmlns:wpi="http://schemas.microsoft.com/office/word/2010/wordprocessingInk" xmlns:wne="http://schemas.microsoft.com/office/word/2006/wordml" xmlns:wps="http://schemas.microsoft.com/office/word/2010/wordprocessingShape" mc:Ignorable="w14 w15 w16se w16cid wp14">
   <w:body>
     <w:p>
       <w:pPr>
@@ -144,7 +144,7 @@
               </wp:anchor>
             </w:drawing>
           </mc:Choice>
-          <mc:Fallback>
+          <mc:Fallback xmlns:w16="http://schemas.microsoft.com/office/word/2018/wordml" xmlns:w16cex="http://schemas.microsoft.com/office/word/2018/wordml/cex">
             <w:pict>
               <v:shapetype w14:anchorId="1ED79BC9" id="_x0000_t202" coordsize="21600,21600" o:spt="202" path="m,l,21600r21600,l21600,xe">
                 <v:stroke joinstyle="miter"/>
@@ -214,7 +214,7 @@
               </wp:anchor>
             </w:drawing>
           </mc:Choice>
-          <mc:Fallback>
+          <mc:Fallback xmlns:w16="http://schemas.microsoft.com/office/word/2018/wordml" xmlns:w16cex="http://schemas.microsoft.com/office/word/2018/wordml/cex">
             <w:pict>
               <v:shape w14:anchorId="0109EBF3" id="Text Box 11" o:spid="_x0000_s1026" type="#_x0000_t202" style="position:absolute;margin-left:0;margin-top:0;width:50pt;height:50pt;z-index:251671552;visibility:hidden;mso-wrap-style:square;mso-width-percent:0;mso-height-percent:0;mso-wrap-distance-left:9pt;mso-wrap-distance-top:0;mso-wrap-distance-right:9pt;mso-wrap-distance-bottom:0;mso-position-horizontal:absolute;mso-position-horizontal-relative:text;mso-position-vertical:absolute;mso-position-vertical-relative:text;mso-width-percent:0;mso-height-percent:0;mso-width-relative:page;mso-height-relative:page;v-text-anchor:top" o:gfxdata="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" filled="f" stroked="f">
                 <o:lock v:ext="edit" selection="t" text="t" shapetype="t"/>
@@ -280,7 +280,7 @@
               </wp:anchor>
             </w:drawing>
           </mc:Choice>
-          <mc:Fallback>
+          <mc:Fallback xmlns:w16="http://schemas.microsoft.com/office/word/2018/wordml" xmlns:w16cex="http://schemas.microsoft.com/office/word/2018/wordml/cex">
             <w:pict>
               <v:shape w14:anchorId="3038E086" id="Text Box 10" o:spid="_x0000_s1026" type="#_x0000_t202" style="position:absolute;margin-left:0;margin-top:0;width:50pt;height:50pt;z-index:251672576;visibility:hidden;mso-wrap-style:square;mso-width-percent:0;mso-height-percent:0;mso-wrap-distance-left:9pt;mso-wrap-distance-top:0;mso-wrap-distance-right:9pt;mso-wrap-distance-bottom:0;mso-position-horizontal:absolute;mso-position-horizontal-relative:text;mso-position-vertical:absolute;mso-position-vertical-relative:text;mso-width-percent:0;mso-height-percent:0;mso-width-relative:page;mso-height-relative:page;v-text-anchor:top" o:gfxdata="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" filled="f" stroked="f">
                 <o:lock v:ext="edit" selection="t" text="t" shapetype="t"/>
@@ -346,7 +346,7 @@
               </wp:anchor>
             </w:drawing>
           </mc:Choice>
-          <mc:Fallback>
+          <mc:Fallback xmlns:w16="http://schemas.microsoft.com/office/word/2018/wordml" xmlns:w16cex="http://schemas.microsoft.com/office/word/2018/wordml/cex">
             <w:pict>
               <v:shape w14:anchorId="740CDFD8" id="Text Box 9" o:spid="_x0000_s1026" type="#_x0000_t202" style="position:absolute;margin-left:0;margin-top:0;width:50pt;height:50pt;z-index:251673600;visibility:hidden;mso-wrap-style:square;mso-width-percent:0;mso-height-percent:0;mso-wrap-distance-left:9pt;mso-wrap-distance-top:0;mso-wrap-distance-right:9pt;mso-wrap-distance-bottom:0;mso-position-horizontal:absolute;mso-position-horizontal-relative:text;mso-position-vertical:absolute;mso-position-vertical-relative:text;mso-width-percent:0;mso-height-percent:0;mso-width-relative:page;mso-height-relative:page;v-text-anchor:top" o:gfxdata="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" filled="f" stroked="f">
                 <o:lock v:ext="edit" selection="t" text="t" shapetype="t"/>
@@ -412,7 +412,7 @@
               </wp:anchor>
             </w:drawing>
           </mc:Choice>
-          <mc:Fallback>
+          <mc:Fallback xmlns:w16="http://schemas.microsoft.com/office/word/2018/wordml" xmlns:w16cex="http://schemas.microsoft.com/office/word/2018/wordml/cex">
             <w:pict>
               <v:shape w14:anchorId="66EA1002" id="Text Box 8" o:spid="_x0000_s1026" type="#_x0000_t202" style="position:absolute;margin-left:0;margin-top:0;width:50pt;height:50pt;z-index:251674624;visibility:hidden;mso-wrap-style:square;mso-width-percent:0;mso-height-percent:0;mso-wrap-distance-left:9pt;mso-wrap-distance-top:0;mso-wrap-distance-right:9pt;mso-wrap-distance-bottom:0;mso-position-horizontal:absolute;mso-position-horizontal-relative:text;mso-position-vertical:absolute;mso-position-vertical-relative:text;mso-width-percent:0;mso-height-percent:0;mso-width-relative:page;mso-height-relative:page;v-text-anchor:top" o:gfxdata="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" filled="f" stroked="f">
                 <o:lock v:ext="edit" selection="t" text="t" shapetype="t"/>
@@ -478,7 +478,7 @@
               </wp:anchor>
             </w:drawing>
           </mc:Choice>
-          <mc:Fallback>
+          <mc:Fallback xmlns:w16="http://schemas.microsoft.com/office/word/2018/wordml" xmlns:w16cex="http://schemas.microsoft.com/office/word/2018/wordml/cex">
             <w:pict>
               <v:shape w14:anchorId="29A6D9AE" id="Text Box 3" o:spid="_x0000_s1026" type="#_x0000_t202" style="position:absolute;margin-left:0;margin-top:0;width:50pt;height:50pt;z-index:251675648;visibility:hidden;mso-wrap-style:square;mso-width-percent:0;mso-height-percent:0;mso-wrap-distance-left:9pt;mso-wrap-distance-top:0;mso-wrap-distance-right:9pt;mso-wrap-distance-bottom:0;mso-position-horizontal:absolute;mso-position-horizontal-relative:text;mso-position-vertical:absolute;mso-position-vertical-relative:text;mso-width-percent:0;mso-height-percent:0;mso-width-relative:page;mso-height-relative:page;v-text-anchor:top" o:gfxdata="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" filled="f" stroked="f">
                 <o:lock v:ext="edit" selection="t" text="t" shapetype="t"/>
@@ -544,7 +544,7 @@
               </wp:anchor>
             </w:drawing>
           </mc:Choice>
-          <mc:Fallback>
+          <mc:Fallback xmlns:w16="http://schemas.microsoft.com/office/word/2018/wordml" xmlns:w16cex="http://schemas.microsoft.com/office/word/2018/wordml/cex">
             <w:pict>
               <v:shape w14:anchorId="5EA84A3D" id="Text Box 5" o:spid="_x0000_s1026" type="#_x0000_t202" style="position:absolute;margin-left:0;margin-top:0;width:50pt;height:50pt;z-index:251676672;visibility:hidden;mso-wrap-style:square;mso-width-percent:0;mso-height-percent:0;mso-wrap-distance-left:9pt;mso-wrap-distance-top:0;mso-wrap-distance-right:9pt;mso-wrap-distance-bottom:0;mso-position-horizontal:absolute;mso-position-horizontal-relative:text;mso-position-vertical:absolute;mso-position-vertical-relative:text;mso-width-percent:0;mso-height-percent:0;mso-width-relative:page;mso-height-relative:page;v-text-anchor:top" o:gfxdata="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" filled="f" stroked="f">
                 <o:lock v:ext="edit" selection="t" text="t" shapetype="t"/>
@@ -610,7 +610,7 @@
               </wp:anchor>
             </w:drawing>
           </mc:Choice>
-          <mc:Fallback>
+          <mc:Fallback xmlns:w16="http://schemas.microsoft.com/office/word/2018/wordml" xmlns:w16cex="http://schemas.microsoft.com/office/word/2018/wordml/cex">
             <w:pict>
               <v:shape w14:anchorId="1D8EE5FB" id="Text Box 4" o:spid="_x0000_s1026" type="#_x0000_t202" style="position:absolute;margin-left:0;margin-top:0;width:50pt;height:50pt;z-index:251677696;visibility:hidden;mso-wrap-style:square;mso-width-percent:0;mso-height-percent:0;mso-wrap-distance-left:9pt;mso-wrap-distance-top:0;mso-wrap-distance-right:9pt;mso-wrap-distance-bottom:0;mso-position-horizontal:absolute;mso-position-horizontal-relative:text;mso-position-vertical:absolute;mso-position-vertical-relative:text;mso-width-percent:0;mso-height-percent:0;mso-width-relative:page;mso-height-relative:page;v-text-anchor:top" o:gfxdata="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" filled="f" stroked="f">
                 <o:lock v:ext="edit" selection="t" text="t" shapetype="t"/>
@@ -676,7 +676,7 @@
               </wp:anchor>
             </w:drawing>
           </mc:Choice>
-          <mc:Fallback>
+          <mc:Fallback xmlns:w16="http://schemas.microsoft.com/office/word/2018/wordml" xmlns:w16cex="http://schemas.microsoft.com/office/word/2018/wordml/cex">
             <w:pict>
               <v:shape w14:anchorId="414441D4" id="Text Box 7" o:spid="_x0000_s1026" type="#_x0000_t202" style="position:absolute;margin-left:0;margin-top:0;width:50pt;height:50pt;z-index:251678720;visibility:hidden;mso-wrap-style:square;mso-width-percent:0;mso-height-percent:0;mso-wrap-distance-left:9pt;mso-wrap-distance-top:0;mso-wrap-distance-right:9pt;mso-wrap-distance-bottom:0;mso-position-horizontal:absolute;mso-position-horizontal-relative:text;mso-position-vertical:absolute;mso-position-vertical-relative:text;mso-width-percent:0;mso-height-percent:0;mso-width-relative:page;mso-height-relative:page;v-text-anchor:top" o:gfxdata="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" filled="f" stroked="f">
                 <o:lock v:ext="edit" selection="t" text="t" shapetype="t"/>
@@ -720,7 +720,7 @@
     </w:p>
     <w:tbl>
       <w:tblPr>
-        <w:tblStyle w:val="TableGrid"/>
+        <w:tblStyle w:val="Tablaconcuadrcula"/>
         <w:tblW w:w="0" w:type="auto"/>
         <w:tblInd w:w="142" w:type="dxa"/>
         <w:tblLook w:val="04A0" w:firstRow="1" w:lastRow="0" w:firstColumn="1" w:lastColumn="0" w:noHBand="0" w:noVBand="1"/>
@@ -779,7 +779,7 @@
     </w:p>
     <w:tbl>
       <w:tblPr>
-        <w:tblStyle w:val="TableGrid"/>
+        <w:tblStyle w:val="Tablaconcuadrcula"/>
         <w:tblW w:w="0" w:type="auto"/>
         <w:tblBorders>
           <w:top w:val="none" w:sz="0" w:space="0" w:color="auto"/>
@@ -975,6 +975,7 @@
                 <w:dataBinding w:prefixMappings="xmlns:ns0='http://purl.org/dc/elements/1.1/' xmlns:ns1='http://schemas.openxmlformats.org/package/2006/metadata/core-properties' " w:xpath="/ns1:coreProperties[1]/ns0:subject[1]" w:storeItemID="{6C3C8BC8-F283-45AE-878A-BAB7291924A1}"/>
                 <w:text/>
               </w:sdtPr>
+              <w:sdtEndPr/>
               <w:sdtContent>
                 <w:r>
                   <w:rPr>
@@ -1072,6 +1073,7 @@
                 <w:dataBinding w:prefixMappings="xmlns:ns0='http://purl.org/dc/elements/1.1/' xmlns:ns1='http://schemas.openxmlformats.org/package/2006/metadata/core-properties' " w:xpath="/ns1:coreProperties[1]/ns1:contentStatus[1]" w:storeItemID="{6C3C8BC8-F283-45AE-878A-BAB7291924A1}"/>
                 <w:text/>
               </w:sdtPr>
+              <w:sdtEndPr/>
               <w:sdtContent>
                 <w:r>
                   <w:rPr>
@@ -1318,7 +1320,7 @@
     <w:p>
       <w:pPr>
         <w:rPr>
-          <w:rStyle w:val="Hyperlink"/>
+          <w:rStyle w:val="Hipervnculo"/>
           <w:rFonts w:asciiTheme="minorHAnsi" w:hAnsiTheme="minorHAnsi" w:cstheme="minorHAnsi"/>
           <w:iCs/>
           <w:sz w:val="20"/>
@@ -1479,6 +1481,7 @@
           <w:noProof/>
           <w:lang w:val="fr-BE" w:eastAsia="fr-BE"/>
         </w:rPr>
+        <w:lastRenderedPageBreak/>
         <mc:AlternateContent>
           <mc:Choice Requires="wps">
             <w:drawing>
@@ -1547,7 +1550,7 @@
               </wp:anchor>
             </w:drawing>
           </mc:Choice>
-          <mc:Fallback>
+          <mc:Fallback xmlns:w16="http://schemas.microsoft.com/office/word/2018/wordml" xmlns:w16cex="http://schemas.microsoft.com/office/word/2018/wordml/cex">
             <w:pict>
               <v:rect w14:anchorId="63255D91" id="Rectangle 6" o:spid="_x0000_s1026" style="position:absolute;margin-left:0;margin-top:813.25pt;width:594.75pt;height:3.6pt;z-index:-251649024;visibility:visible;mso-wrap-style:square;mso-width-percent:0;mso-height-percent:0;mso-wrap-distance-left:9pt;mso-wrap-distance-top:0;mso-wrap-distance-right:9pt;mso-wrap-distance-bottom:0;mso-position-horizontal:absolute;mso-position-horizontal-relative:text;mso-position-vertical:absolute;mso-position-vertical-relative:text;mso-width-percent:0;mso-height-percent:0;mso-width-relative:page;mso-height-relative:page;v-text-anchor:top" o:gfxdata="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" fillcolor="#4f81bc" strokecolor="#4f81bc">
                 <v:textbox>
@@ -3571,7 +3574,7 @@
     </w:p>
     <w:tbl>
       <w:tblPr>
-        <w:tblStyle w:val="TableGrid"/>
+        <w:tblStyle w:val="Tablaconcuadrcula"/>
         <w:tblW w:w="0" w:type="auto"/>
         <w:tblBorders>
           <w:top w:val="single" w:sz="4" w:space="0" w:color="A6A6A6" w:themeColor="background1" w:themeShade="A6"/>
@@ -3650,7 +3653,7 @@
           </w:p>
           <w:p>
             <w:pPr>
-              <w:pStyle w:val="ListParagraph"/>
+              <w:pStyle w:val="Prrafodelista"/>
               <w:numPr>
                 <w:ilvl w:val="0"/>
                 <w:numId w:val="4"/>
@@ -3680,18 +3683,28 @@
               </w:rPr>
               <w:t xml:space="preserve">&lt;orange&gt;: </w:t>
             </w:r>
+            <w:proofErr w:type="gramStart"/>
             <w:r>
               <w:rPr>
                 <w:rFonts w:cstheme="minorHAnsi"/>
                 <w:szCs w:val="22"/>
                 <w:lang w:val="en-US"/>
               </w:rPr>
-              <w:t>has to be defined.</w:t>
-            </w:r>
-          </w:p>
-          <w:p>
-            <w:pPr>
-              <w:pStyle w:val="ListParagraph"/>
+              <w:t>has to</w:t>
+            </w:r>
+            <w:proofErr w:type="gramEnd"/>
+            <w:r>
+              <w:rPr>
+                <w:rFonts w:cstheme="minorHAnsi"/>
+                <w:szCs w:val="22"/>
+                <w:lang w:val="en-US"/>
+              </w:rPr>
+              <w:t xml:space="preserve"> be defined.</w:t>
+            </w:r>
+          </w:p>
+          <w:p>
+            <w:pPr>
+              <w:pStyle w:val="Prrafodelista"/>
               <w:numPr>
                 <w:ilvl w:val="0"/>
                 <w:numId w:val="4"/>
@@ -3728,7 +3741,7 @@
           </w:p>
           <w:p>
             <w:pPr>
-              <w:pStyle w:val="ListParagraph"/>
+              <w:pStyle w:val="Prrafodelista"/>
               <w:numPr>
                 <w:ilvl w:val="0"/>
                 <w:numId w:val="4"/>
@@ -3761,7 +3774,23 @@
                 <w:rFonts w:ascii="Calibri" w:hAnsi="Calibri"/>
                 <w:szCs w:val="22"/>
               </w:rPr>
-              <w:t>can be customised. Should be recolored to black in the final version.</w:t>
+              <w:t xml:space="preserve">can be customised. Should be </w:t>
+            </w:r>
+            <w:proofErr w:type="spellStart"/>
+            <w:r>
+              <w:rPr>
+                <w:rFonts w:ascii="Calibri" w:hAnsi="Calibri"/>
+                <w:szCs w:val="22"/>
+              </w:rPr>
+              <w:t>recolored</w:t>
+            </w:r>
+            <w:proofErr w:type="spellEnd"/>
+            <w:r>
+              <w:rPr>
+                <w:rFonts w:ascii="Calibri" w:hAnsi="Calibri"/>
+                <w:szCs w:val="22"/>
+              </w:rPr>
+              <w:t xml:space="preserve"> to black in the final version.</w:t>
             </w:r>
           </w:p>
           <w:p>
@@ -3832,7 +3861,7 @@
     </w:p>
     <w:tbl>
       <w:tblPr>
-        <w:tblStyle w:val="TableGrid"/>
+        <w:tblStyle w:val="Tablaconcuadrcula"/>
         <w:tblW w:w="0" w:type="auto"/>
         <w:tblLook w:val="04A0" w:firstRow="1" w:lastRow="0" w:firstColumn="1" w:lastColumn="0" w:noHBand="0" w:noVBand="1"/>
       </w:tblPr>
@@ -3950,7 +3979,7 @@
           </w:tcPr>
           <w:p>
             <w:pPr>
-              <w:pStyle w:val="ListParagraph"/>
+              <w:pStyle w:val="Prrafodelista"/>
             </w:pPr>
             <w:r>
               <w:t>Any person (usually from the business community) can define a project request</w:t>
@@ -4236,6 +4265,9 @@
         </w:tc>
       </w:tr>
       <w:tr>
+        <w:trPr>
+          <w:trHeight w:val="2061"/>
+        </w:trPr>
         <w:tc>
           <w:tcPr>
             <w:tcW w:w="2235" w:type="dxa"/>
@@ -4344,6 +4376,8 @@
               </w:rPr>
               <w:t xml:space="preserve"> will nominate a person to act as the supplier, namely the Solution Provider (SP). </w:t>
             </w:r>
+            <w:bookmarkStart w:id="0" w:name="_GoBack"/>
+            <w:bookmarkEnd w:id="0"/>
           </w:p>
         </w:tc>
         <w:tc>
@@ -4895,8 +4929,16 @@
               <w:rPr>
                 <w:rFonts w:asciiTheme="minorHAnsi" w:hAnsiTheme="minorHAnsi" w:cs="Calibri"/>
               </w:rPr>
-              <w:t xml:space="preserve">  Not-known</w:t>
-            </w:r>
+              <w:t xml:space="preserve">  </w:t>
+            </w:r>
+            <w:proofErr w:type="gramStart"/>
+            <w:r>
+              <w:rPr>
+                <w:rFonts w:asciiTheme="minorHAnsi" w:hAnsiTheme="minorHAnsi" w:cs="Calibri"/>
+              </w:rPr>
+              <w:t>Not-known</w:t>
+            </w:r>
+            <w:proofErr w:type="gramEnd"/>
           </w:p>
         </w:tc>
       </w:tr>
@@ -5013,8 +5055,9 @@
                 <w:color w:val="1B6FB5"/>
                 <w:sz w:val="20"/>
               </w:rPr>
-              <w:t xml:space="preserve">&lt;Describe the reason why a project should be initiated. Think of the situation that the project will address in terms of responding to a business need, </w:t>
-            </w:r>
+              <w:t xml:space="preserve">&lt;Describe the reason why a project should be initiated. Think of the situation that the project will address in terms of responding to a business </w:t>
+            </w:r>
+            <w:proofErr w:type="gramStart"/>
             <w:r>
               <w:rPr>
                 <w:rFonts w:asciiTheme="minorHAnsi" w:eastAsia="Calibri" w:hAnsiTheme="minorHAnsi"/>
@@ -5022,8 +5065,18 @@
                 <w:color w:val="1B6FB5"/>
                 <w:sz w:val="20"/>
               </w:rPr>
+              <w:t xml:space="preserve">need, </w:t>
+            </w:r>
+            <w:r>
+              <w:rPr>
+                <w:rFonts w:asciiTheme="minorHAnsi" w:eastAsia="Calibri" w:hAnsiTheme="minorHAnsi"/>
+                <w:i/>
+                <w:color w:val="1B6FB5"/>
+                <w:sz w:val="20"/>
+              </w:rPr>
               <w:t>or</w:t>
             </w:r>
+            <w:proofErr w:type="gramEnd"/>
             <w:r>
               <w:rPr>
                 <w:rFonts w:asciiTheme="minorHAnsi" w:eastAsia="Calibri" w:hAnsiTheme="minorHAnsi"/>
@@ -5851,7 +5904,7 @@
             </w:r>
             <w:r>
               <w:rPr>
-                <w:rStyle w:val="ListParagraphChar"/>
+                <w:rStyle w:val="PrrafodelistaCar"/>
                 <w:sz w:val="20"/>
               </w:rPr>
               <w:t>umpt</w:t>
@@ -5863,7 +5916,27 @@
                 <w:color w:val="1B6FB5"/>
                 <w:sz w:val="20"/>
               </w:rPr>
-              <w:t xml:space="preserve">ions are considered to be facts (true); </w:t>
+              <w:t xml:space="preserve">ions </w:t>
+            </w:r>
+            <w:proofErr w:type="gramStart"/>
+            <w:r>
+              <w:rPr>
+                <w:rFonts w:asciiTheme="minorHAnsi" w:eastAsia="Calibri" w:hAnsiTheme="minorHAnsi"/>
+                <w:i/>
+                <w:color w:val="1B6FB5"/>
+                <w:sz w:val="20"/>
+              </w:rPr>
+              <w:t>are considered to be</w:t>
+            </w:r>
+            <w:proofErr w:type="gramEnd"/>
+            <w:r>
+              <w:rPr>
+                <w:rFonts w:asciiTheme="minorHAnsi" w:eastAsia="Calibri" w:hAnsiTheme="minorHAnsi"/>
+                <w:i/>
+                <w:color w:val="1B6FB5"/>
+                <w:sz w:val="20"/>
+              </w:rPr>
+              <w:t xml:space="preserve"> facts (true); </w:t>
             </w:r>
             <w:r>
               <w:rPr>
@@ -6190,7 +6263,7 @@
 </file>
 
 <file path=word/endnotes.xml><?xml version="1.0" encoding="utf-8"?>
-<w:endnotes xmlns:wpc="http://schemas.microsoft.com/office/word/2010/wordprocessingCanvas" xmlns:cx="http://schemas.microsoft.com/office/drawing/2014/chartex" xmlns:cx1="http://schemas.microsoft.com/office/drawing/2015/9/8/chartex" xmlns:cx2="http://schemas.microsoft.com/office/drawing/2015/10/21/chartex" xmlns:cx3="http://schemas.microsoft.com/office/drawing/2016/5/9/chartex" xmlns:cx4="http://schemas.microsoft.com/office/drawing/2016/5/10/chartex" xmlns:cx5="http://schemas.microsoft.com/office/drawing/2016/5/11/chartex" xmlns:cx6="http://schemas.microsoft.com/office/drawing/2016/5/12/chartex" xmlns:cx7="http://schemas.microsoft.com/office/drawing/2016/5/13/chartex" xmlns:cx8="http://schemas.microsoft.com/office/drawing/2016/5/14/chartex" xmlns:mc="http://schemas.openxmlformats.org/markup-compatibility/2006" xmlns:aink="http://schemas.microsoft.com/office/drawing/2016/ink" xmlns:am3d="http://schemas.microsoft.com/office/drawing/2017/model3d" xmlns:o="urn:schemas-microsoft-com:office:office" xmlns:r="http://schemas.openxmlformats.org/officeDocument/2006/relationships" xmlns:m="http://schemas.openxmlformats.org/officeDocument/2006/math" xmlns:v="urn:schemas-microsoft-com:vml" xmlns:wp14="http://schemas.microsoft.com/office/word/2010/wordprocessingDrawing" xmlns:wp="http://schemas.openxmlformats.org/drawingml/2006/wordprocessingDrawing" xmlns:w10="urn:schemas-microsoft-com:office:word" xmlns:w="http://schemas.openxmlformats.org/wordprocessingml/2006/main" xmlns:w14="http://schemas.microsoft.com/office/word/2010/wordml" xmlns:w15="http://schemas.microsoft.com/office/word/2012/wordml" xmlns:w16cex="http://schemas.microsoft.com/office/word/2018/wordml/cex" xmlns:w16cid="http://schemas.microsoft.com/office/word/2016/wordml/cid" xmlns:w16="http://schemas.microsoft.com/office/word/2018/wordml" xmlns:w16se="http://schemas.microsoft.com/office/word/2015/wordml/symex" xmlns:wpg="http://schemas.microsoft.com/office/word/2010/wordprocessingGroup" xmlns:wpi="http://schemas.microsoft.com/office/word/2010/wordprocessingInk" xmlns:wne="http://schemas.microsoft.com/office/word/2006/wordml" xmlns:wps="http://schemas.microsoft.com/office/word/2010/wordprocessingShape" mc:Ignorable="w14 w15 w16se w16cid w16 w16cex wp14">
+<w:endnotes xmlns:wpc="http://schemas.microsoft.com/office/word/2010/wordprocessingCanvas" xmlns:cx="http://schemas.microsoft.com/office/drawing/2014/chartex" xmlns:cx1="http://schemas.microsoft.com/office/drawing/2015/9/8/chartex" xmlns:cx2="http://schemas.microsoft.com/office/drawing/2015/10/21/chartex" xmlns:cx3="http://schemas.microsoft.com/office/drawing/2016/5/9/chartex" xmlns:cx4="http://schemas.microsoft.com/office/drawing/2016/5/10/chartex" xmlns:cx5="http://schemas.microsoft.com/office/drawing/2016/5/11/chartex" xmlns:cx6="http://schemas.microsoft.com/office/drawing/2016/5/12/chartex" xmlns:cx7="http://schemas.microsoft.com/office/drawing/2016/5/13/chartex" xmlns:cx8="http://schemas.microsoft.com/office/drawing/2016/5/14/chartex" xmlns:mc="http://schemas.openxmlformats.org/markup-compatibility/2006" xmlns:aink="http://schemas.microsoft.com/office/drawing/2016/ink" xmlns:am3d="http://schemas.microsoft.com/office/drawing/2017/model3d" xmlns:o="urn:schemas-microsoft-com:office:office" xmlns:r="http://schemas.openxmlformats.org/officeDocument/2006/relationships" xmlns:m="http://schemas.openxmlformats.org/officeDocument/2006/math" xmlns:v="urn:schemas-microsoft-com:vml" xmlns:wp14="http://schemas.microsoft.com/office/word/2010/wordprocessingDrawing" xmlns:wp="http://schemas.openxmlformats.org/drawingml/2006/wordprocessingDrawing" xmlns:w10="urn:schemas-microsoft-com:office:word" xmlns:w="http://schemas.openxmlformats.org/wordprocessingml/2006/main" xmlns:w14="http://schemas.microsoft.com/office/word/2010/wordml" xmlns:w15="http://schemas.microsoft.com/office/word/2012/wordml" xmlns:w16cid="http://schemas.microsoft.com/office/word/2016/wordml/cid" xmlns:w16se="http://schemas.microsoft.com/office/word/2015/wordml/symex" xmlns:wpg="http://schemas.microsoft.com/office/word/2010/wordprocessingGroup" xmlns:wpi="http://schemas.microsoft.com/office/word/2010/wordprocessingInk" xmlns:wne="http://schemas.microsoft.com/office/word/2006/wordml" xmlns:wps="http://schemas.microsoft.com/office/word/2010/wordprocessingShape" mc:Ignorable="w14 w15 w16se w16cid wp14">
   <w:endnote w:type="separator" w:id="-1">
     <w:p>
       <w:pPr>
@@ -6215,7 +6288,7 @@
 </file>
 
 <file path=word/footer1.xml><?xml version="1.0" encoding="utf-8"?>
-<w:ftr xmlns:wpc="http://schemas.microsoft.com/office/word/2010/wordprocessingCanvas" xmlns:cx="http://schemas.microsoft.com/office/drawing/2014/chartex" xmlns:cx1="http://schemas.microsoft.com/office/drawing/2015/9/8/chartex" xmlns:cx2="http://schemas.microsoft.com/office/drawing/2015/10/21/chartex" xmlns:cx3="http://schemas.microsoft.com/office/drawing/2016/5/9/chartex" xmlns:cx4="http://schemas.microsoft.com/office/drawing/2016/5/10/chartex" xmlns:cx5="http://schemas.microsoft.com/office/drawing/2016/5/11/chartex" xmlns:cx6="http://schemas.microsoft.com/office/drawing/2016/5/12/chartex" xmlns:cx7="http://schemas.microsoft.com/office/drawing/2016/5/13/chartex" xmlns:cx8="http://schemas.microsoft.com/office/drawing/2016/5/14/chartex" xmlns:mc="http://schemas.openxmlformats.org/markup-compatibility/2006" xmlns:aink="http://schemas.microsoft.com/office/drawing/2016/ink" xmlns:am3d="http://schemas.microsoft.com/office/drawing/2017/model3d" xmlns:o="urn:schemas-microsoft-com:office:office" xmlns:r="http://schemas.openxmlformats.org/officeDocument/2006/relationships" xmlns:m="http://schemas.openxmlformats.org/officeDocument/2006/math" xmlns:v="urn:schemas-microsoft-com:vml" xmlns:wp14="http://schemas.microsoft.com/office/word/2010/wordprocessingDrawing" xmlns:wp="http://schemas.openxmlformats.org/drawingml/2006/wordprocessingDrawing" xmlns:w10="urn:schemas-microsoft-com:office:word" xmlns:w="http://schemas.openxmlformats.org/wordprocessingml/2006/main" xmlns:w14="http://schemas.microsoft.com/office/word/2010/wordml" xmlns:w15="http://schemas.microsoft.com/office/word/2012/wordml" xmlns:w16cex="http://schemas.microsoft.com/office/word/2018/wordml/cex" xmlns:w16cid="http://schemas.microsoft.com/office/word/2016/wordml/cid" xmlns:w16="http://schemas.microsoft.com/office/word/2018/wordml" xmlns:w16se="http://schemas.microsoft.com/office/word/2015/wordml/symex" xmlns:wpg="http://schemas.microsoft.com/office/word/2010/wordprocessingGroup" xmlns:wpi="http://schemas.microsoft.com/office/word/2010/wordprocessingInk" xmlns:wne="http://schemas.microsoft.com/office/word/2006/wordml" xmlns:wps="http://schemas.microsoft.com/office/word/2010/wordprocessingShape" mc:Ignorable="w14 w15 w16se w16cid w16 w16cex wp14">
+<w:ftr xmlns:wpc="http://schemas.microsoft.com/office/word/2010/wordprocessingCanvas" xmlns:cx="http://schemas.microsoft.com/office/drawing/2014/chartex" xmlns:cx1="http://schemas.microsoft.com/office/drawing/2015/9/8/chartex" xmlns:cx2="http://schemas.microsoft.com/office/drawing/2015/10/21/chartex" xmlns:cx3="http://schemas.microsoft.com/office/drawing/2016/5/9/chartex" xmlns:cx4="http://schemas.microsoft.com/office/drawing/2016/5/10/chartex" xmlns:cx5="http://schemas.microsoft.com/office/drawing/2016/5/11/chartex" xmlns:cx6="http://schemas.microsoft.com/office/drawing/2016/5/12/chartex" xmlns:cx7="http://schemas.microsoft.com/office/drawing/2016/5/13/chartex" xmlns:cx8="http://schemas.microsoft.com/office/drawing/2016/5/14/chartex" xmlns:mc="http://schemas.openxmlformats.org/markup-compatibility/2006" xmlns:aink="http://schemas.microsoft.com/office/drawing/2016/ink" xmlns:am3d="http://schemas.microsoft.com/office/drawing/2017/model3d" xmlns:o="urn:schemas-microsoft-com:office:office" xmlns:r="http://schemas.openxmlformats.org/officeDocument/2006/relationships" xmlns:m="http://schemas.openxmlformats.org/officeDocument/2006/math" xmlns:v="urn:schemas-microsoft-com:vml" xmlns:wp14="http://schemas.microsoft.com/office/word/2010/wordprocessingDrawing" xmlns:wp="http://schemas.openxmlformats.org/drawingml/2006/wordprocessingDrawing" xmlns:w10="urn:schemas-microsoft-com:office:word" xmlns:w="http://schemas.openxmlformats.org/wordprocessingml/2006/main" xmlns:w14="http://schemas.microsoft.com/office/word/2010/wordml" xmlns:w15="http://schemas.microsoft.com/office/word/2012/wordml" xmlns:w16cid="http://schemas.microsoft.com/office/word/2016/wordml/cid" xmlns:w16se="http://schemas.microsoft.com/office/word/2015/wordml/symex" xmlns:wpg="http://schemas.microsoft.com/office/word/2010/wordprocessingGroup" xmlns:wpi="http://schemas.microsoft.com/office/word/2010/wordprocessingInk" xmlns:wne="http://schemas.microsoft.com/office/word/2006/wordml" xmlns:wps="http://schemas.microsoft.com/office/word/2010/wordprocessingShape" mc:Ignorable="w14 w15 w16se w16cid wp14">
   <w:p>
     <w:pPr>
       <w:pStyle w:val="FooterLine"/>
@@ -6228,6 +6301,7 @@
         <w:lang w:val="fr-BE"/>
       </w:rPr>
     </w:pPr>
+    <w:proofErr w:type="gramStart"/>
     <w:r>
       <w:rPr>
         <w:rFonts w:asciiTheme="minorHAnsi" w:hAnsiTheme="minorHAnsi" w:cstheme="minorHAnsi"/>
@@ -6235,7 +6309,17 @@
         <w:szCs w:val="16"/>
         <w:lang w:val="fr-BE"/>
       </w:rPr>
-      <w:t xml:space="preserve">Date: </w:t>
+      <w:t>Date:</w:t>
+    </w:r>
+    <w:proofErr w:type="gramEnd"/>
+    <w:r>
+      <w:rPr>
+        <w:rFonts w:asciiTheme="minorHAnsi" w:hAnsiTheme="minorHAnsi" w:cstheme="minorHAnsi"/>
+        <w:color w:val="000000" w:themeColor="text1"/>
+        <w:szCs w:val="16"/>
+        <w:lang w:val="fr-BE"/>
+      </w:rPr>
+      <w:t xml:space="preserve"> </w:t>
     </w:r>
     <w:sdt>
       <w:sdtPr>
@@ -6290,7 +6374,7 @@
     </w:r>
     <w:r>
       <w:rPr>
-        <w:rStyle w:val="PageNumber"/>
+        <w:rStyle w:val="Nmerodepgina"/>
         <w:rFonts w:ascii="Calibri" w:hAnsi="Calibri"/>
         <w:lang w:val="en-GB"/>
       </w:rPr>
@@ -6298,7 +6382,7 @@
     </w:r>
     <w:r>
       <w:rPr>
-        <w:rStyle w:val="PageNumber"/>
+        <w:rStyle w:val="Nmerodepgina"/>
         <w:rFonts w:ascii="Calibri" w:hAnsi="Calibri"/>
         <w:lang w:val="fr-BE"/>
       </w:rPr>
@@ -6306,7 +6390,7 @@
     </w:r>
     <w:r>
       <w:rPr>
-        <w:rStyle w:val="PageNumber"/>
+        <w:rStyle w:val="Nmerodepgina"/>
         <w:rFonts w:ascii="Calibri" w:hAnsi="Calibri"/>
         <w:lang w:val="en-GB"/>
       </w:rPr>
@@ -6314,7 +6398,7 @@
     </w:r>
     <w:r>
       <w:rPr>
-        <w:rStyle w:val="PageNumber"/>
+        <w:rStyle w:val="Nmerodepgina"/>
         <w:rFonts w:ascii="Calibri" w:hAnsi="Calibri"/>
         <w:noProof/>
         <w:lang w:val="fr-BE"/>
@@ -6323,7 +6407,7 @@
     </w:r>
     <w:r>
       <w:rPr>
-        <w:rStyle w:val="PageNumber"/>
+        <w:rStyle w:val="Nmerodepgina"/>
         <w:rFonts w:ascii="Calibri" w:hAnsi="Calibri"/>
         <w:lang w:val="en-GB"/>
       </w:rPr>
@@ -6331,7 +6415,7 @@
     </w:r>
     <w:r>
       <w:rPr>
-        <w:rStyle w:val="PageNumber"/>
+        <w:rStyle w:val="Nmerodepgina"/>
         <w:rFonts w:ascii="Calibri" w:hAnsi="Calibri"/>
         <w:lang w:val="fr-BE"/>
       </w:rPr>
@@ -6339,7 +6423,7 @@
     </w:r>
     <w:r>
       <w:rPr>
-        <w:rStyle w:val="PageNumber"/>
+        <w:rStyle w:val="Nmerodepgina"/>
         <w:rFonts w:ascii="Calibri" w:hAnsi="Calibri"/>
         <w:snapToGrid w:val="0"/>
         <w:lang w:val="en-GB"/>
@@ -6348,7 +6432,7 @@
     </w:r>
     <w:r>
       <w:rPr>
-        <w:rStyle w:val="PageNumber"/>
+        <w:rStyle w:val="Nmerodepgina"/>
         <w:rFonts w:ascii="Calibri" w:hAnsi="Calibri"/>
         <w:snapToGrid w:val="0"/>
         <w:lang w:val="fr-BE"/>
@@ -6357,7 +6441,7 @@
     </w:r>
     <w:r>
       <w:rPr>
-        <w:rStyle w:val="PageNumber"/>
+        <w:rStyle w:val="Nmerodepgina"/>
         <w:rFonts w:ascii="Calibri" w:hAnsi="Calibri"/>
         <w:snapToGrid w:val="0"/>
         <w:lang w:val="en-GB"/>
@@ -6366,7 +6450,7 @@
     </w:r>
     <w:r>
       <w:rPr>
-        <w:rStyle w:val="PageNumber"/>
+        <w:rStyle w:val="Nmerodepgina"/>
         <w:rFonts w:ascii="Calibri" w:hAnsi="Calibri"/>
         <w:noProof/>
         <w:snapToGrid w:val="0"/>
@@ -6376,7 +6460,7 @@
     </w:r>
     <w:r>
       <w:rPr>
-        <w:rStyle w:val="PageNumber"/>
+        <w:rStyle w:val="Nmerodepgina"/>
         <w:rFonts w:ascii="Calibri" w:hAnsi="Calibri"/>
         <w:snapToGrid w:val="0"/>
         <w:lang w:val="en-GB"/>
@@ -6385,7 +6469,7 @@
     </w:r>
     <w:r>
       <w:rPr>
-        <w:rStyle w:val="PageNumber"/>
+        <w:rStyle w:val="Nmerodepgina"/>
         <w:rFonts w:ascii="Calibri" w:hAnsi="Calibri"/>
         <w:snapToGrid w:val="0"/>
         <w:lang w:val="fr-BE"/>
@@ -6402,6 +6486,7 @@
       </w:rPr>
       <w:t xml:space="preserve"> </w:t>
     </w:r>
+    <w:proofErr w:type="gramStart"/>
     <w:r>
       <w:rPr>
         <w:rFonts w:asciiTheme="minorHAnsi" w:hAnsiTheme="minorHAnsi" w:cstheme="minorHAnsi"/>
@@ -6411,6 +6496,7 @@
       </w:rPr>
       <w:t>Version:</w:t>
     </w:r>
+    <w:proofErr w:type="gramEnd"/>
     <w:r>
       <w:rPr>
         <w:rFonts w:asciiTheme="minorHAnsi" w:eastAsia="PMingLiU" w:hAnsiTheme="minorHAnsi" w:cstheme="minorHAnsi"/>
@@ -6458,7 +6544,7 @@
     </w:r>
     <w:r>
       <w:rPr>
-        <w:rStyle w:val="PageNumber"/>
+        <w:rStyle w:val="Nmerodepgina"/>
         <w:rFonts w:ascii="Calibri" w:hAnsi="Calibri"/>
         <w:lang w:val="fr-BE"/>
       </w:rPr>
@@ -6466,7 +6552,7 @@
     </w:r>
     <w:r>
       <w:rPr>
-        <w:rStyle w:val="PageNumber"/>
+        <w:rStyle w:val="Nmerodepgina"/>
         <w:rFonts w:ascii="Calibri" w:hAnsi="Calibri"/>
         <w:lang w:val="fr-BE"/>
       </w:rPr>
@@ -6478,7 +6564,7 @@
 </file>
 
 <file path=word/footer2.xml><?xml version="1.0" encoding="utf-8"?>
-<w:ftr xmlns:wpc="http://schemas.microsoft.com/office/word/2010/wordprocessingCanvas" xmlns:cx="http://schemas.microsoft.com/office/drawing/2014/chartex" xmlns:cx1="http://schemas.microsoft.com/office/drawing/2015/9/8/chartex" xmlns:cx2="http://schemas.microsoft.com/office/drawing/2015/10/21/chartex" xmlns:cx3="http://schemas.microsoft.com/office/drawing/2016/5/9/chartex" xmlns:cx4="http://schemas.microsoft.com/office/drawing/2016/5/10/chartex" xmlns:cx5="http://schemas.microsoft.com/office/drawing/2016/5/11/chartex" xmlns:cx6="http://schemas.microsoft.com/office/drawing/2016/5/12/chartex" xmlns:cx7="http://schemas.microsoft.com/office/drawing/2016/5/13/chartex" xmlns:cx8="http://schemas.microsoft.com/office/drawing/2016/5/14/chartex" xmlns:mc="http://schemas.openxmlformats.org/markup-compatibility/2006" xmlns:aink="http://schemas.microsoft.com/office/drawing/2016/ink" xmlns:am3d="http://schemas.microsoft.com/office/drawing/2017/model3d" xmlns:o="urn:schemas-microsoft-com:office:office" xmlns:r="http://schemas.openxmlformats.org/officeDocument/2006/relationships" xmlns:m="http://schemas.openxmlformats.org/officeDocument/2006/math" xmlns:v="urn:schemas-microsoft-com:vml" xmlns:wp14="http://schemas.microsoft.com/office/word/2010/wordprocessingDrawing" xmlns:wp="http://schemas.openxmlformats.org/drawingml/2006/wordprocessingDrawing" xmlns:w10="urn:schemas-microsoft-com:office:word" xmlns:w="http://schemas.openxmlformats.org/wordprocessingml/2006/main" xmlns:w14="http://schemas.microsoft.com/office/word/2010/wordml" xmlns:w15="http://schemas.microsoft.com/office/word/2012/wordml" xmlns:w16cex="http://schemas.microsoft.com/office/word/2018/wordml/cex" xmlns:w16cid="http://schemas.microsoft.com/office/word/2016/wordml/cid" xmlns:w16="http://schemas.microsoft.com/office/word/2018/wordml" xmlns:w16se="http://schemas.microsoft.com/office/word/2015/wordml/symex" xmlns:wpg="http://schemas.microsoft.com/office/word/2010/wordprocessingGroup" xmlns:wpi="http://schemas.microsoft.com/office/word/2010/wordprocessingInk" xmlns:wne="http://schemas.microsoft.com/office/word/2006/wordml" xmlns:wps="http://schemas.microsoft.com/office/word/2010/wordprocessingShape" mc:Ignorable="w14 w15 w16se w16cid w16 w16cex wp14">
+<w:ftr xmlns:wpc="http://schemas.microsoft.com/office/word/2010/wordprocessingCanvas" xmlns:cx="http://schemas.microsoft.com/office/drawing/2014/chartex" xmlns:cx1="http://schemas.microsoft.com/office/drawing/2015/9/8/chartex" xmlns:cx2="http://schemas.microsoft.com/office/drawing/2015/10/21/chartex" xmlns:cx3="http://schemas.microsoft.com/office/drawing/2016/5/9/chartex" xmlns:cx4="http://schemas.microsoft.com/office/drawing/2016/5/10/chartex" xmlns:cx5="http://schemas.microsoft.com/office/drawing/2016/5/11/chartex" xmlns:cx6="http://schemas.microsoft.com/office/drawing/2016/5/12/chartex" xmlns:cx7="http://schemas.microsoft.com/office/drawing/2016/5/13/chartex" xmlns:cx8="http://schemas.microsoft.com/office/drawing/2016/5/14/chartex" xmlns:mc="http://schemas.openxmlformats.org/markup-compatibility/2006" xmlns:aink="http://schemas.microsoft.com/office/drawing/2016/ink" xmlns:am3d="http://schemas.microsoft.com/office/drawing/2017/model3d" xmlns:o="urn:schemas-microsoft-com:office:office" xmlns:r="http://schemas.openxmlformats.org/officeDocument/2006/relationships" xmlns:m="http://schemas.openxmlformats.org/officeDocument/2006/math" xmlns:v="urn:schemas-microsoft-com:vml" xmlns:wp14="http://schemas.microsoft.com/office/word/2010/wordprocessingDrawing" xmlns:wp="http://schemas.openxmlformats.org/drawingml/2006/wordprocessingDrawing" xmlns:w10="urn:schemas-microsoft-com:office:word" xmlns:w="http://schemas.openxmlformats.org/wordprocessingml/2006/main" xmlns:w14="http://schemas.microsoft.com/office/word/2010/wordml" xmlns:w15="http://schemas.microsoft.com/office/word/2012/wordml" xmlns:w16cid="http://schemas.microsoft.com/office/word/2016/wordml/cid" xmlns:w16se="http://schemas.microsoft.com/office/word/2015/wordml/symex" xmlns:wpg="http://schemas.microsoft.com/office/word/2010/wordprocessingGroup" xmlns:wpi="http://schemas.microsoft.com/office/word/2010/wordprocessingInk" xmlns:wne="http://schemas.microsoft.com/office/word/2006/wordml" xmlns:wps="http://schemas.microsoft.com/office/word/2010/wordprocessingShape" mc:Ignorable="w14 w15 w16se w16cid wp14">
   <w:p>
     <w:pPr>
       <w:pStyle w:val="FooterLine"/>
@@ -6492,6 +6578,7 @@
         <w:lang w:val="fr-BE"/>
       </w:rPr>
     </w:pPr>
+    <w:proofErr w:type="gramStart"/>
     <w:r>
       <w:rPr>
         <w:rFonts w:asciiTheme="minorHAnsi" w:hAnsiTheme="minorHAnsi" w:cstheme="minorHAnsi"/>
@@ -6499,7 +6586,17 @@
         <w:szCs w:val="16"/>
         <w:lang w:val="fr-BE"/>
       </w:rPr>
-      <w:t xml:space="preserve">Date: </w:t>
+      <w:t>Date:</w:t>
+    </w:r>
+    <w:proofErr w:type="gramEnd"/>
+    <w:r>
+      <w:rPr>
+        <w:rFonts w:asciiTheme="minorHAnsi" w:hAnsiTheme="minorHAnsi" w:cstheme="minorHAnsi"/>
+        <w:color w:val="000000" w:themeColor="text1"/>
+        <w:szCs w:val="16"/>
+        <w:lang w:val="fr-BE"/>
+      </w:rPr>
+      <w:t xml:space="preserve"> </w:t>
     </w:r>
     <w:r>
       <w:rPr>
@@ -6566,7 +6663,7 @@
     </w:r>
     <w:r>
       <w:rPr>
-        <w:rStyle w:val="PageNumber"/>
+        <w:rStyle w:val="Nmerodepgina"/>
         <w:rFonts w:ascii="Calibri" w:hAnsi="Calibri"/>
         <w:lang w:val="en-GB"/>
       </w:rPr>
@@ -6574,7 +6671,7 @@
     </w:r>
     <w:r>
       <w:rPr>
-        <w:rStyle w:val="PageNumber"/>
+        <w:rStyle w:val="Nmerodepgina"/>
         <w:rFonts w:ascii="Calibri" w:hAnsi="Calibri"/>
         <w:lang w:val="fr-BE"/>
       </w:rPr>
@@ -6582,7 +6679,7 @@
     </w:r>
     <w:r>
       <w:rPr>
-        <w:rStyle w:val="PageNumber"/>
+        <w:rStyle w:val="Nmerodepgina"/>
         <w:rFonts w:ascii="Calibri" w:hAnsi="Calibri"/>
         <w:lang w:val="en-GB"/>
       </w:rPr>
@@ -6590,7 +6687,7 @@
     </w:r>
     <w:r>
       <w:rPr>
-        <w:rStyle w:val="PageNumber"/>
+        <w:rStyle w:val="Nmerodepgina"/>
         <w:rFonts w:ascii="Calibri" w:hAnsi="Calibri"/>
         <w:noProof/>
         <w:lang w:val="fr-BE"/>
@@ -6599,7 +6696,7 @@
     </w:r>
     <w:r>
       <w:rPr>
-        <w:rStyle w:val="PageNumber"/>
+        <w:rStyle w:val="Nmerodepgina"/>
         <w:rFonts w:ascii="Calibri" w:hAnsi="Calibri"/>
         <w:lang w:val="en-GB"/>
       </w:rPr>
@@ -6607,7 +6704,7 @@
     </w:r>
     <w:r>
       <w:rPr>
-        <w:rStyle w:val="PageNumber"/>
+        <w:rStyle w:val="Nmerodepgina"/>
         <w:rFonts w:ascii="Calibri" w:hAnsi="Calibri"/>
         <w:lang w:val="fr-BE"/>
       </w:rPr>
@@ -6615,7 +6712,7 @@
     </w:r>
     <w:r>
       <w:rPr>
-        <w:rStyle w:val="PageNumber"/>
+        <w:rStyle w:val="Nmerodepgina"/>
         <w:rFonts w:ascii="Calibri" w:hAnsi="Calibri"/>
         <w:snapToGrid w:val="0"/>
         <w:lang w:val="en-GB"/>
@@ -6624,7 +6721,7 @@
     </w:r>
     <w:r>
       <w:rPr>
-        <w:rStyle w:val="PageNumber"/>
+        <w:rStyle w:val="Nmerodepgina"/>
         <w:rFonts w:ascii="Calibri" w:hAnsi="Calibri"/>
         <w:snapToGrid w:val="0"/>
         <w:lang w:val="fr-BE"/>
@@ -6633,7 +6730,7 @@
     </w:r>
     <w:r>
       <w:rPr>
-        <w:rStyle w:val="PageNumber"/>
+        <w:rStyle w:val="Nmerodepgina"/>
         <w:rFonts w:ascii="Calibri" w:hAnsi="Calibri"/>
         <w:snapToGrid w:val="0"/>
         <w:lang w:val="en-GB"/>
@@ -6642,7 +6739,7 @@
     </w:r>
     <w:r>
       <w:rPr>
-        <w:rStyle w:val="PageNumber"/>
+        <w:rStyle w:val="Nmerodepgina"/>
         <w:rFonts w:ascii="Calibri" w:hAnsi="Calibri"/>
         <w:noProof/>
         <w:snapToGrid w:val="0"/>
@@ -6652,7 +6749,7 @@
     </w:r>
     <w:r>
       <w:rPr>
-        <w:rStyle w:val="PageNumber"/>
+        <w:rStyle w:val="Nmerodepgina"/>
         <w:rFonts w:ascii="Calibri" w:hAnsi="Calibri"/>
         <w:snapToGrid w:val="0"/>
         <w:lang w:val="en-GB"/>
@@ -6686,6 +6783,7 @@
       </w:rPr>
       <w:t xml:space="preserve">Doc. </w:t>
     </w:r>
+    <w:proofErr w:type="gramStart"/>
     <w:r>
       <w:rPr>
         <w:rFonts w:asciiTheme="minorHAnsi" w:hAnsiTheme="minorHAnsi" w:cstheme="minorHAnsi"/>
@@ -6695,6 +6793,7 @@
       </w:rPr>
       <w:t>Version:</w:t>
     </w:r>
+    <w:proofErr w:type="gramEnd"/>
     <w:r>
       <w:rPr>
         <w:rFonts w:asciiTheme="minorHAnsi" w:eastAsia="PMingLiU" w:hAnsiTheme="minorHAnsi" w:cstheme="minorHAnsi"/>
@@ -6736,7 +6835,7 @@
 </file>
 
 <file path=word/footnotes.xml><?xml version="1.0" encoding="utf-8"?>
-<w:footnotes xmlns:wpc="http://schemas.microsoft.com/office/word/2010/wordprocessingCanvas" xmlns:cx="http://schemas.microsoft.com/office/drawing/2014/chartex" xmlns:cx1="http://schemas.microsoft.com/office/drawing/2015/9/8/chartex" xmlns:cx2="http://schemas.microsoft.com/office/drawing/2015/10/21/chartex" xmlns:cx3="http://schemas.microsoft.com/office/drawing/2016/5/9/chartex" xmlns:cx4="http://schemas.microsoft.com/office/drawing/2016/5/10/chartex" xmlns:cx5="http://schemas.microsoft.com/office/drawing/2016/5/11/chartex" xmlns:cx6="http://schemas.microsoft.com/office/drawing/2016/5/12/chartex" xmlns:cx7="http://schemas.microsoft.com/office/drawing/2016/5/13/chartex" xmlns:cx8="http://schemas.microsoft.com/office/drawing/2016/5/14/chartex" xmlns:mc="http://schemas.openxmlformats.org/markup-compatibility/2006" xmlns:aink="http://schemas.microsoft.com/office/drawing/2016/ink" xmlns:am3d="http://schemas.microsoft.com/office/drawing/2017/model3d" xmlns:o="urn:schemas-microsoft-com:office:office" xmlns:r="http://schemas.openxmlformats.org/officeDocument/2006/relationships" xmlns:m="http://schemas.openxmlformats.org/officeDocument/2006/math" xmlns:v="urn:schemas-microsoft-com:vml" xmlns:wp14="http://schemas.microsoft.com/office/word/2010/wordprocessingDrawing" xmlns:wp="http://schemas.openxmlformats.org/drawingml/2006/wordprocessingDrawing" xmlns:w10="urn:schemas-microsoft-com:office:word" xmlns:w="http://schemas.openxmlformats.org/wordprocessingml/2006/main" xmlns:w14="http://schemas.microsoft.com/office/word/2010/wordml" xmlns:w15="http://schemas.microsoft.com/office/word/2012/wordml" xmlns:w16cex="http://schemas.microsoft.com/office/word/2018/wordml/cex" xmlns:w16cid="http://schemas.microsoft.com/office/word/2016/wordml/cid" xmlns:w16="http://schemas.microsoft.com/office/word/2018/wordml" xmlns:w16se="http://schemas.microsoft.com/office/word/2015/wordml/symex" xmlns:wpg="http://schemas.microsoft.com/office/word/2010/wordprocessingGroup" xmlns:wpi="http://schemas.microsoft.com/office/word/2010/wordprocessingInk" xmlns:wne="http://schemas.microsoft.com/office/word/2006/wordml" xmlns:wps="http://schemas.microsoft.com/office/word/2010/wordprocessingShape" mc:Ignorable="w14 w15 w16se w16cid w16 w16cex wp14">
+<w:footnotes xmlns:wpc="http://schemas.microsoft.com/office/word/2010/wordprocessingCanvas" xmlns:cx="http://schemas.microsoft.com/office/drawing/2014/chartex" xmlns:cx1="http://schemas.microsoft.com/office/drawing/2015/9/8/chartex" xmlns:cx2="http://schemas.microsoft.com/office/drawing/2015/10/21/chartex" xmlns:cx3="http://schemas.microsoft.com/office/drawing/2016/5/9/chartex" xmlns:cx4="http://schemas.microsoft.com/office/drawing/2016/5/10/chartex" xmlns:cx5="http://schemas.microsoft.com/office/drawing/2016/5/11/chartex" xmlns:cx6="http://schemas.microsoft.com/office/drawing/2016/5/12/chartex" xmlns:cx7="http://schemas.microsoft.com/office/drawing/2016/5/13/chartex" xmlns:cx8="http://schemas.microsoft.com/office/drawing/2016/5/14/chartex" xmlns:mc="http://schemas.openxmlformats.org/markup-compatibility/2006" xmlns:aink="http://schemas.microsoft.com/office/drawing/2016/ink" xmlns:am3d="http://schemas.microsoft.com/office/drawing/2017/model3d" xmlns:o="urn:schemas-microsoft-com:office:office" xmlns:r="http://schemas.openxmlformats.org/officeDocument/2006/relationships" xmlns:m="http://schemas.openxmlformats.org/officeDocument/2006/math" xmlns:v="urn:schemas-microsoft-com:vml" xmlns:wp14="http://schemas.microsoft.com/office/word/2010/wordprocessingDrawing" xmlns:wp="http://schemas.openxmlformats.org/drawingml/2006/wordprocessingDrawing" xmlns:w10="urn:schemas-microsoft-com:office:word" xmlns:w="http://schemas.openxmlformats.org/wordprocessingml/2006/main" xmlns:w14="http://schemas.microsoft.com/office/word/2010/wordml" xmlns:w15="http://schemas.microsoft.com/office/word/2012/wordml" xmlns:w16cid="http://schemas.microsoft.com/office/word/2016/wordml/cid" xmlns:w16se="http://schemas.microsoft.com/office/word/2015/wordml/symex" xmlns:wpg="http://schemas.microsoft.com/office/word/2010/wordprocessingGroup" xmlns:wpi="http://schemas.microsoft.com/office/word/2010/wordprocessingInk" xmlns:wne="http://schemas.microsoft.com/office/word/2006/wordml" xmlns:wps="http://schemas.microsoft.com/office/word/2010/wordprocessingShape" mc:Ignorable="w14 w15 w16se w16cid wp14">
   <w:footnote w:type="separator" w:id="-1">
     <w:p>
       <w:pPr>
@@ -6761,20 +6860,20 @@
 </file>
 
 <file path=word/header1.xml><?xml version="1.0" encoding="utf-8"?>
-<w:hdr xmlns:wpc="http://schemas.microsoft.com/office/word/2010/wordprocessingCanvas" xmlns:cx="http://schemas.microsoft.com/office/drawing/2014/chartex" xmlns:cx1="http://schemas.microsoft.com/office/drawing/2015/9/8/chartex" xmlns:cx2="http://schemas.microsoft.com/office/drawing/2015/10/21/chartex" xmlns:cx3="http://schemas.microsoft.com/office/drawing/2016/5/9/chartex" xmlns:cx4="http://schemas.microsoft.com/office/drawing/2016/5/10/chartex" xmlns:cx5="http://schemas.microsoft.com/office/drawing/2016/5/11/chartex" xmlns:cx6="http://schemas.microsoft.com/office/drawing/2016/5/12/chartex" xmlns:cx7="http://schemas.microsoft.com/office/drawing/2016/5/13/chartex" xmlns:cx8="http://schemas.microsoft.com/office/drawing/2016/5/14/chartex" xmlns:mc="http://schemas.openxmlformats.org/markup-compatibility/2006" xmlns:aink="http://schemas.microsoft.com/office/drawing/2016/ink" xmlns:am3d="http://schemas.microsoft.com/office/drawing/2017/model3d" xmlns:o="urn:schemas-microsoft-com:office:office" xmlns:r="http://schemas.openxmlformats.org/officeDocument/2006/relationships" xmlns:m="http://schemas.openxmlformats.org/officeDocument/2006/math" xmlns:v="urn:schemas-microsoft-com:vml" xmlns:wp14="http://schemas.microsoft.com/office/word/2010/wordprocessingDrawing" xmlns:wp="http://schemas.openxmlformats.org/drawingml/2006/wordprocessingDrawing" xmlns:w10="urn:schemas-microsoft-com:office:word" xmlns:w="http://schemas.openxmlformats.org/wordprocessingml/2006/main" xmlns:w14="http://schemas.microsoft.com/office/word/2010/wordml" xmlns:w15="http://schemas.microsoft.com/office/word/2012/wordml" xmlns:w16cex="http://schemas.microsoft.com/office/word/2018/wordml/cex" xmlns:w16cid="http://schemas.microsoft.com/office/word/2016/wordml/cid" xmlns:w16="http://schemas.microsoft.com/office/word/2018/wordml" xmlns:w16se="http://schemas.microsoft.com/office/word/2015/wordml/symex" xmlns:wpg="http://schemas.microsoft.com/office/word/2010/wordprocessingGroup" xmlns:wpi="http://schemas.microsoft.com/office/word/2010/wordprocessingInk" xmlns:wne="http://schemas.microsoft.com/office/word/2006/wordml" xmlns:wps="http://schemas.microsoft.com/office/word/2010/wordprocessingShape" mc:Ignorable="w14 w15 w16se w16cid w16 w16cex wp14">
+<w:hdr xmlns:wpc="http://schemas.microsoft.com/office/word/2010/wordprocessingCanvas" xmlns:cx="http://schemas.microsoft.com/office/drawing/2014/chartex" xmlns:cx1="http://schemas.microsoft.com/office/drawing/2015/9/8/chartex" xmlns:cx2="http://schemas.microsoft.com/office/drawing/2015/10/21/chartex" xmlns:cx3="http://schemas.microsoft.com/office/drawing/2016/5/9/chartex" xmlns:cx4="http://schemas.microsoft.com/office/drawing/2016/5/10/chartex" xmlns:cx5="http://schemas.microsoft.com/office/drawing/2016/5/11/chartex" xmlns:cx6="http://schemas.microsoft.com/office/drawing/2016/5/12/chartex" xmlns:cx7="http://schemas.microsoft.com/office/drawing/2016/5/13/chartex" xmlns:cx8="http://schemas.microsoft.com/office/drawing/2016/5/14/chartex" xmlns:mc="http://schemas.openxmlformats.org/markup-compatibility/2006" xmlns:aink="http://schemas.microsoft.com/office/drawing/2016/ink" xmlns:am3d="http://schemas.microsoft.com/office/drawing/2017/model3d" xmlns:o="urn:schemas-microsoft-com:office:office" xmlns:r="http://schemas.openxmlformats.org/officeDocument/2006/relationships" xmlns:m="http://schemas.openxmlformats.org/officeDocument/2006/math" xmlns:v="urn:schemas-microsoft-com:vml" xmlns:wp14="http://schemas.microsoft.com/office/word/2010/wordprocessingDrawing" xmlns:wp="http://schemas.openxmlformats.org/drawingml/2006/wordprocessingDrawing" xmlns:w10="urn:schemas-microsoft-com:office:word" xmlns:w="http://schemas.openxmlformats.org/wordprocessingml/2006/main" xmlns:w14="http://schemas.microsoft.com/office/word/2010/wordml" xmlns:w15="http://schemas.microsoft.com/office/word/2012/wordml" xmlns:w16cid="http://schemas.microsoft.com/office/word/2016/wordml/cid" xmlns:w16se="http://schemas.microsoft.com/office/word/2015/wordml/symex" xmlns:wpg="http://schemas.microsoft.com/office/word/2010/wordprocessingGroup" xmlns:wpi="http://schemas.microsoft.com/office/word/2010/wordprocessingInk" xmlns:wne="http://schemas.microsoft.com/office/word/2006/wordml" xmlns:wps="http://schemas.microsoft.com/office/word/2010/wordprocessingShape" mc:Ignorable="w14 w15 w16se w16cid wp14">
   <w:p>
     <w:pPr>
-      <w:pStyle w:val="Header"/>
+      <w:pStyle w:val="Encabezado"/>
     </w:pPr>
   </w:p>
 </w:hdr>
 </file>
 
 <file path=word/header2.xml><?xml version="1.0" encoding="utf-8"?>
-<w:hdr xmlns:wpc="http://schemas.microsoft.com/office/word/2010/wordprocessingCanvas" xmlns:cx="http://schemas.microsoft.com/office/drawing/2014/chartex" xmlns:cx1="http://schemas.microsoft.com/office/drawing/2015/9/8/chartex" xmlns:cx2="http://schemas.microsoft.com/office/drawing/2015/10/21/chartex" xmlns:cx3="http://schemas.microsoft.com/office/drawing/2016/5/9/chartex" xmlns:cx4="http://schemas.microsoft.com/office/drawing/2016/5/10/chartex" xmlns:cx5="http://schemas.microsoft.com/office/drawing/2016/5/11/chartex" xmlns:cx6="http://schemas.microsoft.com/office/drawing/2016/5/12/chartex" xmlns:cx7="http://schemas.microsoft.com/office/drawing/2016/5/13/chartex" xmlns:cx8="http://schemas.microsoft.com/office/drawing/2016/5/14/chartex" xmlns:mc="http://schemas.openxmlformats.org/markup-compatibility/2006" xmlns:aink="http://schemas.microsoft.com/office/drawing/2016/ink" xmlns:am3d="http://schemas.microsoft.com/office/drawing/2017/model3d" xmlns:o="urn:schemas-microsoft-com:office:office" xmlns:r="http://schemas.openxmlformats.org/officeDocument/2006/relationships" xmlns:m="http://schemas.openxmlformats.org/officeDocument/2006/math" xmlns:v="urn:schemas-microsoft-com:vml" xmlns:wp14="http://schemas.microsoft.com/office/word/2010/wordprocessingDrawing" xmlns:wp="http://schemas.openxmlformats.org/drawingml/2006/wordprocessingDrawing" xmlns:w10="urn:schemas-microsoft-com:office:word" xmlns:w="http://schemas.openxmlformats.org/wordprocessingml/2006/main" xmlns:w14="http://schemas.microsoft.com/office/word/2010/wordml" xmlns:w15="http://schemas.microsoft.com/office/word/2012/wordml" xmlns:w16cex="http://schemas.microsoft.com/office/word/2018/wordml/cex" xmlns:w16cid="http://schemas.microsoft.com/office/word/2016/wordml/cid" xmlns:w16="http://schemas.microsoft.com/office/word/2018/wordml" xmlns:w16se="http://schemas.microsoft.com/office/word/2015/wordml/symex" xmlns:wpg="http://schemas.microsoft.com/office/word/2010/wordprocessingGroup" xmlns:wpi="http://schemas.microsoft.com/office/word/2010/wordprocessingInk" xmlns:wne="http://schemas.microsoft.com/office/word/2006/wordml" xmlns:wps="http://schemas.microsoft.com/office/word/2010/wordprocessingShape" mc:Ignorable="w14 w15 w16se w16cid w16 w16cex wp14">
+<w:hdr xmlns:wpc="http://schemas.microsoft.com/office/word/2010/wordprocessingCanvas" xmlns:cx="http://schemas.microsoft.com/office/drawing/2014/chartex" xmlns:cx1="http://schemas.microsoft.com/office/drawing/2015/9/8/chartex" xmlns:cx2="http://schemas.microsoft.com/office/drawing/2015/10/21/chartex" xmlns:cx3="http://schemas.microsoft.com/office/drawing/2016/5/9/chartex" xmlns:cx4="http://schemas.microsoft.com/office/drawing/2016/5/10/chartex" xmlns:cx5="http://schemas.microsoft.com/office/drawing/2016/5/11/chartex" xmlns:cx6="http://schemas.microsoft.com/office/drawing/2016/5/12/chartex" xmlns:cx7="http://schemas.microsoft.com/office/drawing/2016/5/13/chartex" xmlns:cx8="http://schemas.microsoft.com/office/drawing/2016/5/14/chartex" xmlns:mc="http://schemas.openxmlformats.org/markup-compatibility/2006" xmlns:aink="http://schemas.microsoft.com/office/drawing/2016/ink" xmlns:am3d="http://schemas.microsoft.com/office/drawing/2017/model3d" xmlns:o="urn:schemas-microsoft-com:office:office" xmlns:r="http://schemas.openxmlformats.org/officeDocument/2006/relationships" xmlns:m="http://schemas.openxmlformats.org/officeDocument/2006/math" xmlns:v="urn:schemas-microsoft-com:vml" xmlns:wp14="http://schemas.microsoft.com/office/word/2010/wordprocessingDrawing" xmlns:wp="http://schemas.openxmlformats.org/drawingml/2006/wordprocessingDrawing" xmlns:w10="urn:schemas-microsoft-com:office:word" xmlns:w="http://schemas.openxmlformats.org/wordprocessingml/2006/main" xmlns:w14="http://schemas.microsoft.com/office/word/2010/wordml" xmlns:w15="http://schemas.microsoft.com/office/word/2012/wordml" xmlns:w16cid="http://schemas.microsoft.com/office/word/2016/wordml/cid" xmlns:w16se="http://schemas.microsoft.com/office/word/2015/wordml/symex" xmlns:wpg="http://schemas.microsoft.com/office/word/2010/wordprocessingGroup" xmlns:wpi="http://schemas.microsoft.com/office/word/2010/wordprocessingInk" xmlns:wne="http://schemas.microsoft.com/office/word/2006/wordml" xmlns:wps="http://schemas.microsoft.com/office/word/2010/wordprocessingShape" mc:Ignorable="w14 w15 w16se w16cid wp14">
   <w:p>
     <w:pPr>
-      <w:pStyle w:val="Header"/>
+      <w:pStyle w:val="Encabezado"/>
       <w:jc w:val="right"/>
       <w:rPr>
         <w:noProof/>
@@ -6841,47 +6940,47 @@
 </file>
 
 <file path=word/header3.xml><?xml version="1.0" encoding="utf-8"?>
-<w:hdr xmlns:wpc="http://schemas.microsoft.com/office/word/2010/wordprocessingCanvas" xmlns:cx="http://schemas.microsoft.com/office/drawing/2014/chartex" xmlns:cx1="http://schemas.microsoft.com/office/drawing/2015/9/8/chartex" xmlns:cx2="http://schemas.microsoft.com/office/drawing/2015/10/21/chartex" xmlns:cx3="http://schemas.microsoft.com/office/drawing/2016/5/9/chartex" xmlns:cx4="http://schemas.microsoft.com/office/drawing/2016/5/10/chartex" xmlns:cx5="http://schemas.microsoft.com/office/drawing/2016/5/11/chartex" xmlns:cx6="http://schemas.microsoft.com/office/drawing/2016/5/12/chartex" xmlns:cx7="http://schemas.microsoft.com/office/drawing/2016/5/13/chartex" xmlns:cx8="http://schemas.microsoft.com/office/drawing/2016/5/14/chartex" xmlns:mc="http://schemas.openxmlformats.org/markup-compatibility/2006" xmlns:aink="http://schemas.microsoft.com/office/drawing/2016/ink" xmlns:am3d="http://schemas.microsoft.com/office/drawing/2017/model3d" xmlns:o="urn:schemas-microsoft-com:office:office" xmlns:r="http://schemas.openxmlformats.org/officeDocument/2006/relationships" xmlns:m="http://schemas.openxmlformats.org/officeDocument/2006/math" xmlns:v="urn:schemas-microsoft-com:vml" xmlns:wp14="http://schemas.microsoft.com/office/word/2010/wordprocessingDrawing" xmlns:wp="http://schemas.openxmlformats.org/drawingml/2006/wordprocessingDrawing" xmlns:w10="urn:schemas-microsoft-com:office:word" xmlns:w="http://schemas.openxmlformats.org/wordprocessingml/2006/main" xmlns:w14="http://schemas.microsoft.com/office/word/2010/wordml" xmlns:w15="http://schemas.microsoft.com/office/word/2012/wordml" xmlns:w16cex="http://schemas.microsoft.com/office/word/2018/wordml/cex" xmlns:w16cid="http://schemas.microsoft.com/office/word/2016/wordml/cid" xmlns:w16="http://schemas.microsoft.com/office/word/2018/wordml" xmlns:w16se="http://schemas.microsoft.com/office/word/2015/wordml/symex" xmlns:wpg="http://schemas.microsoft.com/office/word/2010/wordprocessingGroup" xmlns:wpi="http://schemas.microsoft.com/office/word/2010/wordprocessingInk" xmlns:wne="http://schemas.microsoft.com/office/word/2006/wordml" xmlns:wps="http://schemas.microsoft.com/office/word/2010/wordprocessingShape" mc:Ignorable="w14 w15 w16se w16cid w16 w16cex wp14">
+<w:hdr xmlns:wpc="http://schemas.microsoft.com/office/word/2010/wordprocessingCanvas" xmlns:cx="http://schemas.microsoft.com/office/drawing/2014/chartex" xmlns:cx1="http://schemas.microsoft.com/office/drawing/2015/9/8/chartex" xmlns:cx2="http://schemas.microsoft.com/office/drawing/2015/10/21/chartex" xmlns:cx3="http://schemas.microsoft.com/office/drawing/2016/5/9/chartex" xmlns:cx4="http://schemas.microsoft.com/office/drawing/2016/5/10/chartex" xmlns:cx5="http://schemas.microsoft.com/office/drawing/2016/5/11/chartex" xmlns:cx6="http://schemas.microsoft.com/office/drawing/2016/5/12/chartex" xmlns:cx7="http://schemas.microsoft.com/office/drawing/2016/5/13/chartex" xmlns:cx8="http://schemas.microsoft.com/office/drawing/2016/5/14/chartex" xmlns:mc="http://schemas.openxmlformats.org/markup-compatibility/2006" xmlns:aink="http://schemas.microsoft.com/office/drawing/2016/ink" xmlns:am3d="http://schemas.microsoft.com/office/drawing/2017/model3d" xmlns:o="urn:schemas-microsoft-com:office:office" xmlns:r="http://schemas.openxmlformats.org/officeDocument/2006/relationships" xmlns:m="http://schemas.openxmlformats.org/officeDocument/2006/math" xmlns:v="urn:schemas-microsoft-com:vml" xmlns:wp14="http://schemas.microsoft.com/office/word/2010/wordprocessingDrawing" xmlns:wp="http://schemas.openxmlformats.org/drawingml/2006/wordprocessingDrawing" xmlns:w10="urn:schemas-microsoft-com:office:word" xmlns:w="http://schemas.openxmlformats.org/wordprocessingml/2006/main" xmlns:w14="http://schemas.microsoft.com/office/word/2010/wordml" xmlns:w15="http://schemas.microsoft.com/office/word/2012/wordml" xmlns:w16cid="http://schemas.microsoft.com/office/word/2016/wordml/cid" xmlns:w16se="http://schemas.microsoft.com/office/word/2015/wordml/symex" xmlns:wpg="http://schemas.microsoft.com/office/word/2010/wordprocessingGroup" xmlns:wpi="http://schemas.microsoft.com/office/word/2010/wordprocessingInk" xmlns:wne="http://schemas.microsoft.com/office/word/2006/wordml" xmlns:wps="http://schemas.microsoft.com/office/word/2010/wordprocessingShape" mc:Ignorable="w14 w15 w16se w16cid wp14">
   <w:p>
     <w:pPr>
-      <w:pStyle w:val="Header"/>
+      <w:pStyle w:val="Encabezado"/>
     </w:pPr>
   </w:p>
 </w:hdr>
 </file>
 
 <file path=word/header4.xml><?xml version="1.0" encoding="utf-8"?>
-<w:hdr xmlns:wpc="http://schemas.microsoft.com/office/word/2010/wordprocessingCanvas" xmlns:cx="http://schemas.microsoft.com/office/drawing/2014/chartex" xmlns:cx1="http://schemas.microsoft.com/office/drawing/2015/9/8/chartex" xmlns:cx2="http://schemas.microsoft.com/office/drawing/2015/10/21/chartex" xmlns:cx3="http://schemas.microsoft.com/office/drawing/2016/5/9/chartex" xmlns:cx4="http://schemas.microsoft.com/office/drawing/2016/5/10/chartex" xmlns:cx5="http://schemas.microsoft.com/office/drawing/2016/5/11/chartex" xmlns:cx6="http://schemas.microsoft.com/office/drawing/2016/5/12/chartex" xmlns:cx7="http://schemas.microsoft.com/office/drawing/2016/5/13/chartex" xmlns:cx8="http://schemas.microsoft.com/office/drawing/2016/5/14/chartex" xmlns:mc="http://schemas.openxmlformats.org/markup-compatibility/2006" xmlns:aink="http://schemas.microsoft.com/office/drawing/2016/ink" xmlns:am3d="http://schemas.microsoft.com/office/drawing/2017/model3d" xmlns:o="urn:schemas-microsoft-com:office:office" xmlns:r="http://schemas.openxmlformats.org/officeDocument/2006/relationships" xmlns:m="http://schemas.openxmlformats.org/officeDocument/2006/math" xmlns:v="urn:schemas-microsoft-com:vml" xmlns:wp14="http://schemas.microsoft.com/office/word/2010/wordprocessingDrawing" xmlns:wp="http://schemas.openxmlformats.org/drawingml/2006/wordprocessingDrawing" xmlns:w10="urn:schemas-microsoft-com:office:word" xmlns:w="http://schemas.openxmlformats.org/wordprocessingml/2006/main" xmlns:w14="http://schemas.microsoft.com/office/word/2010/wordml" xmlns:w15="http://schemas.microsoft.com/office/word/2012/wordml" xmlns:w16cex="http://schemas.microsoft.com/office/word/2018/wordml/cex" xmlns:w16cid="http://schemas.microsoft.com/office/word/2016/wordml/cid" xmlns:w16="http://schemas.microsoft.com/office/word/2018/wordml" xmlns:w16se="http://schemas.microsoft.com/office/word/2015/wordml/symex" xmlns:wpg="http://schemas.microsoft.com/office/word/2010/wordprocessingGroup" xmlns:wpi="http://schemas.microsoft.com/office/word/2010/wordprocessingInk" xmlns:wne="http://schemas.microsoft.com/office/word/2006/wordml" xmlns:wps="http://schemas.microsoft.com/office/word/2010/wordprocessingShape" mc:Ignorable="w14 w15 w16se w16cid w16 w16cex wp14">
+<w:hdr xmlns:wpc="http://schemas.microsoft.com/office/word/2010/wordprocessingCanvas" xmlns:cx="http://schemas.microsoft.com/office/drawing/2014/chartex" xmlns:cx1="http://schemas.microsoft.com/office/drawing/2015/9/8/chartex" xmlns:cx2="http://schemas.microsoft.com/office/drawing/2015/10/21/chartex" xmlns:cx3="http://schemas.microsoft.com/office/drawing/2016/5/9/chartex" xmlns:cx4="http://schemas.microsoft.com/office/drawing/2016/5/10/chartex" xmlns:cx5="http://schemas.microsoft.com/office/drawing/2016/5/11/chartex" xmlns:cx6="http://schemas.microsoft.com/office/drawing/2016/5/12/chartex" xmlns:cx7="http://schemas.microsoft.com/office/drawing/2016/5/13/chartex" xmlns:cx8="http://schemas.microsoft.com/office/drawing/2016/5/14/chartex" xmlns:mc="http://schemas.openxmlformats.org/markup-compatibility/2006" xmlns:aink="http://schemas.microsoft.com/office/drawing/2016/ink" xmlns:am3d="http://schemas.microsoft.com/office/drawing/2017/model3d" xmlns:o="urn:schemas-microsoft-com:office:office" xmlns:r="http://schemas.openxmlformats.org/officeDocument/2006/relationships" xmlns:m="http://schemas.openxmlformats.org/officeDocument/2006/math" xmlns:v="urn:schemas-microsoft-com:vml" xmlns:wp14="http://schemas.microsoft.com/office/word/2010/wordprocessingDrawing" xmlns:wp="http://schemas.openxmlformats.org/drawingml/2006/wordprocessingDrawing" xmlns:w10="urn:schemas-microsoft-com:office:word" xmlns:w="http://schemas.openxmlformats.org/wordprocessingml/2006/main" xmlns:w14="http://schemas.microsoft.com/office/word/2010/wordml" xmlns:w15="http://schemas.microsoft.com/office/word/2012/wordml" xmlns:w16cid="http://schemas.microsoft.com/office/word/2016/wordml/cid" xmlns:w16se="http://schemas.microsoft.com/office/word/2015/wordml/symex" xmlns:wpg="http://schemas.microsoft.com/office/word/2010/wordprocessingGroup" xmlns:wpi="http://schemas.microsoft.com/office/word/2010/wordprocessingInk" xmlns:wne="http://schemas.microsoft.com/office/word/2006/wordml" xmlns:wps="http://schemas.microsoft.com/office/word/2010/wordprocessingShape" mc:Ignorable="w14 w15 w16se w16cid wp14">
   <w:p>
     <w:pPr>
-      <w:pStyle w:val="Header"/>
+      <w:pStyle w:val="Encabezado"/>
     </w:pPr>
   </w:p>
 </w:hdr>
 </file>
 
 <file path=word/header5.xml><?xml version="1.0" encoding="utf-8"?>
-<w:hdr xmlns:wpc="http://schemas.microsoft.com/office/word/2010/wordprocessingCanvas" xmlns:cx="http://schemas.microsoft.com/office/drawing/2014/chartex" xmlns:cx1="http://schemas.microsoft.com/office/drawing/2015/9/8/chartex" xmlns:cx2="http://schemas.microsoft.com/office/drawing/2015/10/21/chartex" xmlns:cx3="http://schemas.microsoft.com/office/drawing/2016/5/9/chartex" xmlns:cx4="http://schemas.microsoft.com/office/drawing/2016/5/10/chartex" xmlns:cx5="http://schemas.microsoft.com/office/drawing/2016/5/11/chartex" xmlns:cx6="http://schemas.microsoft.com/office/drawing/2016/5/12/chartex" xmlns:cx7="http://schemas.microsoft.com/office/drawing/2016/5/13/chartex" xmlns:cx8="http://schemas.microsoft.com/office/drawing/2016/5/14/chartex" xmlns:mc="http://schemas.openxmlformats.org/markup-compatibility/2006" xmlns:aink="http://schemas.microsoft.com/office/drawing/2016/ink" xmlns:am3d="http://schemas.microsoft.com/office/drawing/2017/model3d" xmlns:o="urn:schemas-microsoft-com:office:office" xmlns:r="http://schemas.openxmlformats.org/officeDocument/2006/relationships" xmlns:m="http://schemas.openxmlformats.org/officeDocument/2006/math" xmlns:v="urn:schemas-microsoft-com:vml" xmlns:wp14="http://schemas.microsoft.com/office/word/2010/wordprocessingDrawing" xmlns:wp="http://schemas.openxmlformats.org/drawingml/2006/wordprocessingDrawing" xmlns:w10="urn:schemas-microsoft-com:office:word" xmlns:w="http://schemas.openxmlformats.org/wordprocessingml/2006/main" xmlns:w14="http://schemas.microsoft.com/office/word/2010/wordml" xmlns:w15="http://schemas.microsoft.com/office/word/2012/wordml" xmlns:w16cex="http://schemas.microsoft.com/office/word/2018/wordml/cex" xmlns:w16cid="http://schemas.microsoft.com/office/word/2016/wordml/cid" xmlns:w16="http://schemas.microsoft.com/office/word/2018/wordml" xmlns:w16se="http://schemas.microsoft.com/office/word/2015/wordml/symex" xmlns:wpg="http://schemas.microsoft.com/office/word/2010/wordprocessingGroup" xmlns:wpi="http://schemas.microsoft.com/office/word/2010/wordprocessingInk" xmlns:wne="http://schemas.microsoft.com/office/word/2006/wordml" xmlns:wps="http://schemas.microsoft.com/office/word/2010/wordprocessingShape" mc:Ignorable="w14 w15 w16se w16cid w16 w16cex wp14">
+<w:hdr xmlns:wpc="http://schemas.microsoft.com/office/word/2010/wordprocessingCanvas" xmlns:cx="http://schemas.microsoft.com/office/drawing/2014/chartex" xmlns:cx1="http://schemas.microsoft.com/office/drawing/2015/9/8/chartex" xmlns:cx2="http://schemas.microsoft.com/office/drawing/2015/10/21/chartex" xmlns:cx3="http://schemas.microsoft.com/office/drawing/2016/5/9/chartex" xmlns:cx4="http://schemas.microsoft.com/office/drawing/2016/5/10/chartex" xmlns:cx5="http://schemas.microsoft.com/office/drawing/2016/5/11/chartex" xmlns:cx6="http://schemas.microsoft.com/office/drawing/2016/5/12/chartex" xmlns:cx7="http://schemas.microsoft.com/office/drawing/2016/5/13/chartex" xmlns:cx8="http://schemas.microsoft.com/office/drawing/2016/5/14/chartex" xmlns:mc="http://schemas.openxmlformats.org/markup-compatibility/2006" xmlns:aink="http://schemas.microsoft.com/office/drawing/2016/ink" xmlns:am3d="http://schemas.microsoft.com/office/drawing/2017/model3d" xmlns:o="urn:schemas-microsoft-com:office:office" xmlns:r="http://schemas.openxmlformats.org/officeDocument/2006/relationships" xmlns:m="http://schemas.openxmlformats.org/officeDocument/2006/math" xmlns:v="urn:schemas-microsoft-com:vml" xmlns:wp14="http://schemas.microsoft.com/office/word/2010/wordprocessingDrawing" xmlns:wp="http://schemas.openxmlformats.org/drawingml/2006/wordprocessingDrawing" xmlns:w10="urn:schemas-microsoft-com:office:word" xmlns:w="http://schemas.openxmlformats.org/wordprocessingml/2006/main" xmlns:w14="http://schemas.microsoft.com/office/word/2010/wordml" xmlns:w15="http://schemas.microsoft.com/office/word/2012/wordml" xmlns:w16cid="http://schemas.microsoft.com/office/word/2016/wordml/cid" xmlns:w16se="http://schemas.microsoft.com/office/word/2015/wordml/symex" xmlns:wpg="http://schemas.microsoft.com/office/word/2010/wordprocessingGroup" xmlns:wpi="http://schemas.microsoft.com/office/word/2010/wordprocessingInk" xmlns:wne="http://schemas.microsoft.com/office/word/2006/wordml" xmlns:wps="http://schemas.microsoft.com/office/word/2010/wordprocessingShape" mc:Ignorable="w14 w15 w16se w16cid wp14">
   <w:p>
     <w:pPr>
-      <w:pStyle w:val="Header"/>
+      <w:pStyle w:val="Encabezado"/>
     </w:pPr>
   </w:p>
 </w:hdr>
 </file>
 
 <file path=word/header6.xml><?xml version="1.0" encoding="utf-8"?>
-<w:hdr xmlns:wpc="http://schemas.microsoft.com/office/word/2010/wordprocessingCanvas" xmlns:cx="http://schemas.microsoft.com/office/drawing/2014/chartex" xmlns:cx1="http://schemas.microsoft.com/office/drawing/2015/9/8/chartex" xmlns:cx2="http://schemas.microsoft.com/office/drawing/2015/10/21/chartex" xmlns:cx3="http://schemas.microsoft.com/office/drawing/2016/5/9/chartex" xmlns:cx4="http://schemas.microsoft.com/office/drawing/2016/5/10/chartex" xmlns:cx5="http://schemas.microsoft.com/office/drawing/2016/5/11/chartex" xmlns:cx6="http://schemas.microsoft.com/office/drawing/2016/5/12/chartex" xmlns:cx7="http://schemas.microsoft.com/office/drawing/2016/5/13/chartex" xmlns:cx8="http://schemas.microsoft.com/office/drawing/2016/5/14/chartex" xmlns:mc="http://schemas.openxmlformats.org/markup-compatibility/2006" xmlns:aink="http://schemas.microsoft.com/office/drawing/2016/ink" xmlns:am3d="http://schemas.microsoft.com/office/drawing/2017/model3d" xmlns:o="urn:schemas-microsoft-com:office:office" xmlns:r="http://schemas.openxmlformats.org/officeDocument/2006/relationships" xmlns:m="http://schemas.openxmlformats.org/officeDocument/2006/math" xmlns:v="urn:schemas-microsoft-com:vml" xmlns:wp14="http://schemas.microsoft.com/office/word/2010/wordprocessingDrawing" xmlns:wp="http://schemas.openxmlformats.org/drawingml/2006/wordprocessingDrawing" xmlns:w10="urn:schemas-microsoft-com:office:word" xmlns:w="http://schemas.openxmlformats.org/wordprocessingml/2006/main" xmlns:w14="http://schemas.microsoft.com/office/word/2010/wordml" xmlns:w15="http://schemas.microsoft.com/office/word/2012/wordml" xmlns:w16cex="http://schemas.microsoft.com/office/word/2018/wordml/cex" xmlns:w16cid="http://schemas.microsoft.com/office/word/2016/wordml/cid" xmlns:w16="http://schemas.microsoft.com/office/word/2018/wordml" xmlns:w16se="http://schemas.microsoft.com/office/word/2015/wordml/symex" xmlns:wpg="http://schemas.microsoft.com/office/word/2010/wordprocessingGroup" xmlns:wpi="http://schemas.microsoft.com/office/word/2010/wordprocessingInk" xmlns:wne="http://schemas.microsoft.com/office/word/2006/wordml" xmlns:wps="http://schemas.microsoft.com/office/word/2010/wordprocessingShape" mc:Ignorable="w14 w15 w16se w16cid w16 w16cex wp14">
+<w:hdr xmlns:wpc="http://schemas.microsoft.com/office/word/2010/wordprocessingCanvas" xmlns:cx="http://schemas.microsoft.com/office/drawing/2014/chartex" xmlns:cx1="http://schemas.microsoft.com/office/drawing/2015/9/8/chartex" xmlns:cx2="http://schemas.microsoft.com/office/drawing/2015/10/21/chartex" xmlns:cx3="http://schemas.microsoft.com/office/drawing/2016/5/9/chartex" xmlns:cx4="http://schemas.microsoft.com/office/drawing/2016/5/10/chartex" xmlns:cx5="http://schemas.microsoft.com/office/drawing/2016/5/11/chartex" xmlns:cx6="http://schemas.microsoft.com/office/drawing/2016/5/12/chartex" xmlns:cx7="http://schemas.microsoft.com/office/drawing/2016/5/13/chartex" xmlns:cx8="http://schemas.microsoft.com/office/drawing/2016/5/14/chartex" xmlns:mc="http://schemas.openxmlformats.org/markup-compatibility/2006" xmlns:aink="http://schemas.microsoft.com/office/drawing/2016/ink" xmlns:am3d="http://schemas.microsoft.com/office/drawing/2017/model3d" xmlns:o="urn:schemas-microsoft-com:office:office" xmlns:r="http://schemas.openxmlformats.org/officeDocument/2006/relationships" xmlns:m="http://schemas.openxmlformats.org/officeDocument/2006/math" xmlns:v="urn:schemas-microsoft-com:vml" xmlns:wp14="http://schemas.microsoft.com/office/word/2010/wordprocessingDrawing" xmlns:wp="http://schemas.openxmlformats.org/drawingml/2006/wordprocessingDrawing" xmlns:w10="urn:schemas-microsoft-com:office:word" xmlns:w="http://schemas.openxmlformats.org/wordprocessingml/2006/main" xmlns:w14="http://schemas.microsoft.com/office/word/2010/wordml" xmlns:w15="http://schemas.microsoft.com/office/word/2012/wordml" xmlns:w16cid="http://schemas.microsoft.com/office/word/2016/wordml/cid" xmlns:w16se="http://schemas.microsoft.com/office/word/2015/wordml/symex" xmlns:wpg="http://schemas.microsoft.com/office/word/2010/wordprocessingGroup" xmlns:wpi="http://schemas.microsoft.com/office/word/2010/wordprocessingInk" xmlns:wne="http://schemas.microsoft.com/office/word/2006/wordml" xmlns:wps="http://schemas.microsoft.com/office/word/2010/wordprocessingShape" mc:Ignorable="w14 w15 w16se w16cid wp14">
   <w:p>
     <w:pPr>
-      <w:pStyle w:val="Header"/>
+      <w:pStyle w:val="Encabezado"/>
     </w:pPr>
   </w:p>
 </w:hdr>
 </file>
 
 <file path=word/numbering.xml><?xml version="1.0" encoding="utf-8"?>
-<w:numbering xmlns:wpc="http://schemas.microsoft.com/office/word/2010/wordprocessingCanvas" xmlns:cx="http://schemas.microsoft.com/office/drawing/2014/chartex" xmlns:cx1="http://schemas.microsoft.com/office/drawing/2015/9/8/chartex" xmlns:cx2="http://schemas.microsoft.com/office/drawing/2015/10/21/chartex" xmlns:cx3="http://schemas.microsoft.com/office/drawing/2016/5/9/chartex" xmlns:cx4="http://schemas.microsoft.com/office/drawing/2016/5/10/chartex" xmlns:cx5="http://schemas.microsoft.com/office/drawing/2016/5/11/chartex" xmlns:cx6="http://schemas.microsoft.com/office/drawing/2016/5/12/chartex" xmlns:cx7="http://schemas.microsoft.com/office/drawing/2016/5/13/chartex" xmlns:cx8="http://schemas.microsoft.com/office/drawing/2016/5/14/chartex" xmlns:mc="http://schemas.openxmlformats.org/markup-compatibility/2006" xmlns:aink="http://schemas.microsoft.com/office/drawing/2016/ink" xmlns:am3d="http://schemas.microsoft.com/office/drawing/2017/model3d" xmlns:o="urn:schemas-microsoft-com:office:office" xmlns:r="http://schemas.openxmlformats.org/officeDocument/2006/relationships" xmlns:m="http://schemas.openxmlformats.org/officeDocument/2006/math" xmlns:v="urn:schemas-microsoft-com:vml" xmlns:wp14="http://schemas.microsoft.com/office/word/2010/wordprocessingDrawing" xmlns:wp="http://schemas.openxmlformats.org/drawingml/2006/wordprocessingDrawing" xmlns:w10="urn:schemas-microsoft-com:office:word" xmlns:w="http://schemas.openxmlformats.org/wordprocessingml/2006/main" xmlns:w14="http://schemas.microsoft.com/office/word/2010/wordml" xmlns:w15="http://schemas.microsoft.com/office/word/2012/wordml" xmlns:w16cex="http://schemas.microsoft.com/office/word/2018/wordml/cex" xmlns:w16cid="http://schemas.microsoft.com/office/word/2016/wordml/cid" xmlns:w16="http://schemas.microsoft.com/office/word/2018/wordml" xmlns:w16se="http://schemas.microsoft.com/office/word/2015/wordml/symex" xmlns:wpg="http://schemas.microsoft.com/office/word/2010/wordprocessingGroup" xmlns:wpi="http://schemas.microsoft.com/office/word/2010/wordprocessingInk" xmlns:wne="http://schemas.microsoft.com/office/word/2006/wordml" xmlns:wps="http://schemas.microsoft.com/office/word/2010/wordprocessingShape" mc:Ignorable="w14 w15 w16se w16cid w16 w16cex wp14">
+<w:numbering xmlns:wpc="http://schemas.microsoft.com/office/word/2010/wordprocessingCanvas" xmlns:cx="http://schemas.microsoft.com/office/drawing/2014/chartex" xmlns:cx1="http://schemas.microsoft.com/office/drawing/2015/9/8/chartex" xmlns:cx2="http://schemas.microsoft.com/office/drawing/2015/10/21/chartex" xmlns:cx3="http://schemas.microsoft.com/office/drawing/2016/5/9/chartex" xmlns:cx4="http://schemas.microsoft.com/office/drawing/2016/5/10/chartex" xmlns:cx5="http://schemas.microsoft.com/office/drawing/2016/5/11/chartex" xmlns:cx6="http://schemas.microsoft.com/office/drawing/2016/5/12/chartex" xmlns:cx7="http://schemas.microsoft.com/office/drawing/2016/5/13/chartex" xmlns:cx8="http://schemas.microsoft.com/office/drawing/2016/5/14/chartex" xmlns:mc="http://schemas.openxmlformats.org/markup-compatibility/2006" xmlns:aink="http://schemas.microsoft.com/office/drawing/2016/ink" xmlns:am3d="http://schemas.microsoft.com/office/drawing/2017/model3d" xmlns:o="urn:schemas-microsoft-com:office:office" xmlns:r="http://schemas.openxmlformats.org/officeDocument/2006/relationships" xmlns:m="http://schemas.openxmlformats.org/officeDocument/2006/math" xmlns:v="urn:schemas-microsoft-com:vml" xmlns:wp14="http://schemas.microsoft.com/office/word/2010/wordprocessingDrawing" xmlns:wp="http://schemas.openxmlformats.org/drawingml/2006/wordprocessingDrawing" xmlns:w10="urn:schemas-microsoft-com:office:word" xmlns:w="http://schemas.openxmlformats.org/wordprocessingml/2006/main" xmlns:w14="http://schemas.microsoft.com/office/word/2010/wordml" xmlns:w15="http://schemas.microsoft.com/office/word/2012/wordml" xmlns:w16cid="http://schemas.microsoft.com/office/word/2016/wordml/cid" xmlns:w16se="http://schemas.microsoft.com/office/word/2015/wordml/symex" xmlns:wpg="http://schemas.microsoft.com/office/word/2010/wordprocessingGroup" xmlns:wpi="http://schemas.microsoft.com/office/word/2010/wordprocessingInk" xmlns:wne="http://schemas.microsoft.com/office/word/2006/wordml" xmlns:wps="http://schemas.microsoft.com/office/word/2010/wordprocessingShape" mc:Ignorable="w14 w15 w16se w16cid wp14">
   <w:abstractNum w:abstractNumId="0" w15:restartNumberingAfterBreak="0">
     <w:nsid w:val="FFFFFFFB"/>
     <w:multiLevelType w:val="multilevel"/>
@@ -7335,7 +7434,7 @@
 </file>
 
 <file path=word/styles.xml><?xml version="1.0" encoding="utf-8"?>
-<w:styles xmlns:mc="http://schemas.openxmlformats.org/markup-compatibility/2006" xmlns:r="http://schemas.openxmlformats.org/officeDocument/2006/relationships" xmlns:w="http://schemas.openxmlformats.org/wordprocessingml/2006/main" xmlns:w14="http://schemas.microsoft.com/office/word/2010/wordml" xmlns:w15="http://schemas.microsoft.com/office/word/2012/wordml" xmlns:w16cex="http://schemas.microsoft.com/office/word/2018/wordml/cex" xmlns:w16cid="http://schemas.microsoft.com/office/word/2016/wordml/cid" xmlns:w16="http://schemas.microsoft.com/office/word/2018/wordml" xmlns:w16se="http://schemas.microsoft.com/office/word/2015/wordml/symex" mc:Ignorable="w14 w15 w16se w16cid w16 w16cex">
+<w:styles xmlns:mc="http://schemas.openxmlformats.org/markup-compatibility/2006" xmlns:r="http://schemas.openxmlformats.org/officeDocument/2006/relationships" xmlns:w="http://schemas.openxmlformats.org/wordprocessingml/2006/main" xmlns:w14="http://schemas.microsoft.com/office/word/2010/wordml" xmlns:w15="http://schemas.microsoft.com/office/word/2012/wordml" xmlns:w16cid="http://schemas.microsoft.com/office/word/2016/wordml/cid" xmlns:w16se="http://schemas.microsoft.com/office/word/2015/wordml/symex" mc:Ignorable="w14 w15 w16se w16cid">
   <w:docDefaults>
     <w:rPrDefault>
       <w:rPr>
@@ -7737,11 +7836,11 @@
       <w:lang w:eastAsia="en-US"/>
     </w:rPr>
   </w:style>
-  <w:style w:type="paragraph" w:styleId="Heading3">
+  <w:style w:type="paragraph" w:styleId="Ttulo3">
     <w:name w:val="heading 3"/>
     <w:basedOn w:val="Normal"/>
     <w:next w:val="Normal"/>
-    <w:link w:val="Heading3Char"/>
+    <w:link w:val="Ttulo3Car"/>
     <w:qFormat/>
     <w:rsid w:val="00545A29"/>
     <w:pPr>
@@ -7758,13 +7857,13 @@
       <w:u w:val="single"/>
     </w:rPr>
   </w:style>
-  <w:style w:type="character" w:default="1" w:styleId="DefaultParagraphFont">
+  <w:style w:type="character" w:default="1" w:styleId="Fuentedeprrafopredeter">
     <w:name w:val="Default Paragraph Font"/>
     <w:uiPriority w:val="1"/>
     <w:semiHidden/>
     <w:unhideWhenUsed/>
   </w:style>
-  <w:style w:type="table" w:default="1" w:styleId="TableNormal">
+  <w:style w:type="table" w:default="1" w:styleId="Tablanormal">
     <w:name w:val="Normal Table"/>
     <w:uiPriority w:val="99"/>
     <w:semiHidden/>
@@ -7779,15 +7878,15 @@
       </w:tblCellMar>
     </w:tblPr>
   </w:style>
-  <w:style w:type="numbering" w:default="1" w:styleId="NoList">
+  <w:style w:type="numbering" w:default="1" w:styleId="Sinlista">
     <w:name w:val="No List"/>
     <w:uiPriority w:val="99"/>
     <w:semiHidden/>
     <w:unhideWhenUsed/>
   </w:style>
-  <w:style w:type="character" w:customStyle="1" w:styleId="Heading3Char">
-    <w:name w:val="Heading 3 Char"/>
-    <w:link w:val="Heading3"/>
+  <w:style w:type="character" w:customStyle="1" w:styleId="Ttulo3Car">
+    <w:name w:val="Título 3 Car"/>
+    <w:link w:val="Ttulo3"/>
     <w:rsid w:val="00545A29"/>
     <w:rPr>
       <w:rFonts w:ascii="Calibri" w:eastAsia="PMingLiU" w:hAnsi="Calibri"/>
@@ -7849,10 +7948,10 @@
       <w:lang w:eastAsia="en-GB"/>
     </w:rPr>
   </w:style>
-  <w:style w:type="paragraph" w:styleId="Header">
+  <w:style w:type="paragraph" w:styleId="Encabezado">
     <w:name w:val="header"/>
     <w:basedOn w:val="Normal"/>
-    <w:link w:val="HeaderChar"/>
+    <w:link w:val="EncabezadoCar"/>
     <w:unhideWhenUsed/>
     <w:rsid w:val="000A0B3C"/>
     <w:pPr>
@@ -7862,10 +7961,10 @@
       </w:tabs>
     </w:pPr>
   </w:style>
-  <w:style w:type="character" w:customStyle="1" w:styleId="HeaderChar">
-    <w:name w:val="Header Char"/>
-    <w:basedOn w:val="DefaultParagraphFont"/>
-    <w:link w:val="Header"/>
+  <w:style w:type="character" w:customStyle="1" w:styleId="EncabezadoCar">
+    <w:name w:val="Encabezado Car"/>
+    <w:basedOn w:val="Fuentedeprrafopredeter"/>
+    <w:link w:val="Encabezado"/>
     <w:uiPriority w:val="99"/>
     <w:rsid w:val="000A0B3C"/>
     <w:rPr>
@@ -7874,10 +7973,10 @@
       <w:lang w:eastAsia="en-US"/>
     </w:rPr>
   </w:style>
-  <w:style w:type="paragraph" w:styleId="Footer">
+  <w:style w:type="paragraph" w:styleId="Piedepgina">
     <w:name w:val="footer"/>
     <w:basedOn w:val="Normal"/>
-    <w:link w:val="FooterChar"/>
+    <w:link w:val="PiedepginaCar"/>
     <w:uiPriority w:val="99"/>
     <w:unhideWhenUsed/>
     <w:rsid w:val="000A0B3C"/>
@@ -7888,10 +7987,10 @@
       </w:tabs>
     </w:pPr>
   </w:style>
-  <w:style w:type="character" w:customStyle="1" w:styleId="FooterChar">
-    <w:name w:val="Footer Char"/>
-    <w:basedOn w:val="DefaultParagraphFont"/>
-    <w:link w:val="Footer"/>
+  <w:style w:type="character" w:customStyle="1" w:styleId="PiedepginaCar">
+    <w:name w:val="Pie de página Car"/>
+    <w:basedOn w:val="Fuentedeprrafopredeter"/>
+    <w:link w:val="Piedepgina"/>
     <w:uiPriority w:val="99"/>
     <w:rsid w:val="000A0B3C"/>
     <w:rPr>
@@ -7900,9 +7999,9 @@
       <w:lang w:eastAsia="en-US"/>
     </w:rPr>
   </w:style>
-  <w:style w:type="table" w:styleId="TableGrid">
+  <w:style w:type="table" w:styleId="Tablaconcuadrcula">
     <w:name w:val="Table Grid"/>
-    <w:basedOn w:val="TableNormal"/>
+    <w:basedOn w:val="Tablanormal"/>
     <w:rsid w:val="000A0B3C"/>
     <w:pPr>
       <w:spacing w:after="120"/>
@@ -7924,8 +8023,8 @@
   </w:style>
   <w:style w:type="table" w:customStyle="1" w:styleId="TableGrid1">
     <w:name w:val="Table Grid1"/>
-    <w:basedOn w:val="TableNormal"/>
-    <w:next w:val="TableGrid"/>
+    <w:basedOn w:val="Tablanormal"/>
+    <w:next w:val="Tablaconcuadrcula"/>
     <w:rsid w:val="000A0B3C"/>
     <w:rPr>
       <w:rFonts w:ascii="Times New Roman" w:eastAsia="Times New Roman" w:hAnsi="Times New Roman"/>
@@ -7963,10 +8062,10 @@
       <w:sz w:val="24"/>
     </w:rPr>
   </w:style>
-  <w:style w:type="paragraph" w:styleId="ListParagraph">
+  <w:style w:type="paragraph" w:styleId="Prrafodelista">
     <w:name w:val="List Paragraph"/>
     <w:basedOn w:val="Normal"/>
-    <w:link w:val="ListParagraphChar"/>
+    <w:link w:val="PrrafodelistaCar"/>
     <w:uiPriority w:val="99"/>
     <w:qFormat/>
     <w:rsid w:val="00891471"/>
@@ -7981,9 +8080,9 @@
       <w:sz w:val="20"/>
     </w:rPr>
   </w:style>
-  <w:style w:type="character" w:customStyle="1" w:styleId="ListParagraphChar">
-    <w:name w:val="List Paragraph Char"/>
-    <w:link w:val="ListParagraph"/>
+  <w:style w:type="character" w:customStyle="1" w:styleId="PrrafodelistaCar">
+    <w:name w:val="Párrafo de lista Car"/>
+    <w:link w:val="Prrafodelista"/>
     <w:uiPriority w:val="99"/>
     <w:locked/>
     <w:rsid w:val="00891471"/>
@@ -7994,7 +8093,7 @@
       <w:lang w:eastAsia="en-US"/>
     </w:rPr>
   </w:style>
-  <w:style w:type="character" w:styleId="PlaceholderText">
+  <w:style w:type="character" w:styleId="Textodelmarcadordeposicin">
     <w:name w:val="Placeholder Text"/>
     <w:uiPriority w:val="99"/>
     <w:semiHidden/>
@@ -8003,10 +8102,10 @@
       <w:color w:val="808080"/>
     </w:rPr>
   </w:style>
-  <w:style w:type="paragraph" w:styleId="BalloonText">
+  <w:style w:type="paragraph" w:styleId="Textodeglobo">
     <w:name w:val="Balloon Text"/>
     <w:basedOn w:val="Normal"/>
-    <w:link w:val="BalloonTextChar"/>
+    <w:link w:val="TextodegloboCar"/>
     <w:uiPriority w:val="99"/>
     <w:semiHidden/>
     <w:unhideWhenUsed/>
@@ -8020,10 +8119,10 @@
       <w:szCs w:val="16"/>
     </w:rPr>
   </w:style>
-  <w:style w:type="character" w:customStyle="1" w:styleId="BalloonTextChar">
-    <w:name w:val="Balloon Text Char"/>
-    <w:basedOn w:val="DefaultParagraphFont"/>
-    <w:link w:val="BalloonText"/>
+  <w:style w:type="character" w:customStyle="1" w:styleId="TextodegloboCar">
+    <w:name w:val="Texto de globo Car"/>
+    <w:basedOn w:val="Fuentedeprrafopredeter"/>
+    <w:link w:val="Textodeglobo"/>
     <w:uiPriority w:val="99"/>
     <w:semiHidden/>
     <w:rsid w:val="0067688D"/>
@@ -8034,15 +8133,15 @@
       <w:lang w:eastAsia="en-US"/>
     </w:rPr>
   </w:style>
-  <w:style w:type="character" w:styleId="PageNumber">
+  <w:style w:type="character" w:styleId="Nmerodepgina">
     <w:name w:val="page number"/>
-    <w:basedOn w:val="DefaultParagraphFont"/>
+    <w:basedOn w:val="Fuentedeprrafopredeter"/>
     <w:rsid w:val="0067688D"/>
   </w:style>
   <w:style w:type="paragraph" w:customStyle="1" w:styleId="FooterLine">
     <w:name w:val="FooterLine"/>
-    <w:basedOn w:val="Footer"/>
-    <w:next w:val="Footer"/>
+    <w:basedOn w:val="Piedepgina"/>
+    <w:next w:val="Piedepgina"/>
     <w:rsid w:val="0067688D"/>
     <w:pPr>
       <w:pBdr>
@@ -8062,7 +8161,7 @@
       <w:lang w:val="fi-FI"/>
     </w:rPr>
   </w:style>
-  <w:style w:type="paragraph" w:styleId="Revision">
+  <w:style w:type="paragraph" w:styleId="Revisin">
     <w:name w:val="Revision"/>
     <w:hidden/>
     <w:uiPriority w:val="99"/>
@@ -8074,7 +8173,7 @@
       <w:lang w:eastAsia="en-US"/>
     </w:rPr>
   </w:style>
-  <w:style w:type="character" w:styleId="Hyperlink">
+  <w:style w:type="character" w:styleId="Hipervnculo">
     <w:name w:val="Hyperlink"/>
     <w:aliases w:val="Hyperlink - Header"/>
     <w:rsid w:val="002C1D42"/>
@@ -8083,9 +8182,9 @@
       <w:u w:val="single"/>
     </w:rPr>
   </w:style>
-  <w:style w:type="character" w:styleId="CommentReference">
+  <w:style w:type="character" w:styleId="Refdecomentario">
     <w:name w:val="annotation reference"/>
-    <w:basedOn w:val="DefaultParagraphFont"/>
+    <w:basedOn w:val="Fuentedeprrafopredeter"/>
     <w:uiPriority w:val="99"/>
     <w:semiHidden/>
     <w:unhideWhenUsed/>
@@ -8095,10 +8194,10 @@
       <w:szCs w:val="16"/>
     </w:rPr>
   </w:style>
-  <w:style w:type="paragraph" w:styleId="CommentText">
+  <w:style w:type="paragraph" w:styleId="Textocomentario">
     <w:name w:val="annotation text"/>
     <w:basedOn w:val="Normal"/>
-    <w:link w:val="CommentTextChar"/>
+    <w:link w:val="TextocomentarioCar"/>
     <w:uiPriority w:val="99"/>
     <w:semiHidden/>
     <w:unhideWhenUsed/>
@@ -8107,10 +8206,10 @@
       <w:sz w:val="20"/>
     </w:rPr>
   </w:style>
-  <w:style w:type="character" w:customStyle="1" w:styleId="CommentTextChar">
-    <w:name w:val="Comment Text Char"/>
-    <w:basedOn w:val="DefaultParagraphFont"/>
-    <w:link w:val="CommentText"/>
+  <w:style w:type="character" w:customStyle="1" w:styleId="TextocomentarioCar">
+    <w:name w:val="Texto comentario Car"/>
+    <w:basedOn w:val="Fuentedeprrafopredeter"/>
+    <w:link w:val="Textocomentario"/>
     <w:uiPriority w:val="99"/>
     <w:semiHidden/>
     <w:rsid w:val="00167EB3"/>
@@ -8119,11 +8218,11 @@
       <w:lang w:eastAsia="en-US"/>
     </w:rPr>
   </w:style>
-  <w:style w:type="paragraph" w:styleId="CommentSubject">
+  <w:style w:type="paragraph" w:styleId="Asuntodelcomentario">
     <w:name w:val="annotation subject"/>
-    <w:basedOn w:val="CommentText"/>
-    <w:next w:val="CommentText"/>
-    <w:link w:val="CommentSubjectChar"/>
+    <w:basedOn w:val="Textocomentario"/>
+    <w:next w:val="Textocomentario"/>
+    <w:link w:val="AsuntodelcomentarioCar"/>
     <w:uiPriority w:val="99"/>
     <w:semiHidden/>
     <w:unhideWhenUsed/>
@@ -8133,10 +8232,10 @@
       <w:bCs/>
     </w:rPr>
   </w:style>
-  <w:style w:type="character" w:customStyle="1" w:styleId="CommentSubjectChar">
-    <w:name w:val="Comment Subject Char"/>
-    <w:basedOn w:val="CommentTextChar"/>
-    <w:link w:val="CommentSubject"/>
+  <w:style w:type="character" w:customStyle="1" w:styleId="AsuntodelcomentarioCar">
+    <w:name w:val="Asunto del comentario Car"/>
+    <w:basedOn w:val="TextocomentarioCar"/>
+    <w:link w:val="Asuntodelcomentario"/>
     <w:uiPriority w:val="99"/>
     <w:semiHidden/>
     <w:rsid w:val="00167EB3"/>
@@ -8151,7 +8250,7 @@
 </file>
 
 <file path=word/glossary/document.xml><?xml version="1.0" encoding="utf-8"?>
-<w:glossaryDocument xmlns:wpc="http://schemas.microsoft.com/office/word/2010/wordprocessingCanvas" xmlns:cx="http://schemas.microsoft.com/office/drawing/2014/chartex" xmlns:cx1="http://schemas.microsoft.com/office/drawing/2015/9/8/chartex" xmlns:cx2="http://schemas.microsoft.com/office/drawing/2015/10/21/chartex" xmlns:cx3="http://schemas.microsoft.com/office/drawing/2016/5/9/chartex" xmlns:cx4="http://schemas.microsoft.com/office/drawing/2016/5/10/chartex" xmlns:cx5="http://schemas.microsoft.com/office/drawing/2016/5/11/chartex" xmlns:cx6="http://schemas.microsoft.com/office/drawing/2016/5/12/chartex" xmlns:cx7="http://schemas.microsoft.com/office/drawing/2016/5/13/chartex" xmlns:cx8="http://schemas.microsoft.com/office/drawing/2016/5/14/chartex" xmlns:mc="http://schemas.openxmlformats.org/markup-compatibility/2006" xmlns:aink="http://schemas.microsoft.com/office/drawing/2016/ink" xmlns:am3d="http://schemas.microsoft.com/office/drawing/2017/model3d" xmlns:o="urn:schemas-microsoft-com:office:office" xmlns:r="http://schemas.openxmlformats.org/officeDocument/2006/relationships" xmlns:m="http://schemas.openxmlformats.org/officeDocument/2006/math" xmlns:v="urn:schemas-microsoft-com:vml" xmlns:wp14="http://schemas.microsoft.com/office/word/2010/wordprocessingDrawing" xmlns:wp="http://schemas.openxmlformats.org/drawingml/2006/wordprocessingDrawing" xmlns:w10="urn:schemas-microsoft-com:office:word" xmlns:w="http://schemas.openxmlformats.org/wordprocessingml/2006/main" xmlns:w14="http://schemas.microsoft.com/office/word/2010/wordml" xmlns:w15="http://schemas.microsoft.com/office/word/2012/wordml" xmlns:w16cex="http://schemas.microsoft.com/office/word/2018/wordml/cex" xmlns:w16cid="http://schemas.microsoft.com/office/word/2016/wordml/cid" xmlns:w16="http://schemas.microsoft.com/office/word/2018/wordml" xmlns:w16se="http://schemas.microsoft.com/office/word/2015/wordml/symex" xmlns:wpg="http://schemas.microsoft.com/office/word/2010/wordprocessingGroup" xmlns:wpi="http://schemas.microsoft.com/office/word/2010/wordprocessingInk" xmlns:wne="http://schemas.microsoft.com/office/word/2006/wordml" xmlns:wps="http://schemas.microsoft.com/office/word/2010/wordprocessingShape" mc:Ignorable="w14 w15 w16se w16cid w16 w16cex wp14">
+<w:glossaryDocument xmlns:wpc="http://schemas.microsoft.com/office/word/2010/wordprocessingCanvas" xmlns:cx="http://schemas.microsoft.com/office/drawing/2014/chartex" xmlns:cx1="http://schemas.microsoft.com/office/drawing/2015/9/8/chartex" xmlns:cx2="http://schemas.microsoft.com/office/drawing/2015/10/21/chartex" xmlns:cx3="http://schemas.microsoft.com/office/drawing/2016/5/9/chartex" xmlns:cx4="http://schemas.microsoft.com/office/drawing/2016/5/10/chartex" xmlns:cx5="http://schemas.microsoft.com/office/drawing/2016/5/11/chartex" xmlns:cx6="http://schemas.microsoft.com/office/drawing/2016/5/12/chartex" xmlns:cx7="http://schemas.microsoft.com/office/drawing/2016/5/13/chartex" xmlns:cx8="http://schemas.microsoft.com/office/drawing/2016/5/14/chartex" xmlns:mc="http://schemas.openxmlformats.org/markup-compatibility/2006" xmlns:aink="http://schemas.microsoft.com/office/drawing/2016/ink" xmlns:am3d="http://schemas.microsoft.com/office/drawing/2017/model3d" xmlns:o="urn:schemas-microsoft-com:office:office" xmlns:r="http://schemas.openxmlformats.org/officeDocument/2006/relationships" xmlns:m="http://schemas.openxmlformats.org/officeDocument/2006/math" xmlns:v="urn:schemas-microsoft-com:vml" xmlns:wp14="http://schemas.microsoft.com/office/word/2010/wordprocessingDrawing" xmlns:wp="http://schemas.openxmlformats.org/drawingml/2006/wordprocessingDrawing" xmlns:w10="urn:schemas-microsoft-com:office:word" xmlns:w="http://schemas.openxmlformats.org/wordprocessingml/2006/main" xmlns:w14="http://schemas.microsoft.com/office/word/2010/wordml" xmlns:w15="http://schemas.microsoft.com/office/word/2012/wordml" xmlns:w16cid="http://schemas.microsoft.com/office/word/2016/wordml/cid" xmlns:w16se="http://schemas.microsoft.com/office/word/2015/wordml/symex" xmlns:wpg="http://schemas.microsoft.com/office/word/2010/wordprocessingGroup" xmlns:wpi="http://schemas.microsoft.com/office/word/2010/wordprocessingInk" xmlns:wne="http://schemas.microsoft.com/office/word/2006/wordml" xmlns:wps="http://schemas.microsoft.com/office/word/2010/wordprocessingShape" mc:Ignorable="w14 w15 w16se w16cid wp14">
   <w:docParts>
     <w:docPart>
       <w:docPartPr>
@@ -8175,7 +8274,7 @@
           </w:pPr>
           <w:r>
             <w:rPr>
-              <w:rStyle w:val="PlaceholderText"/>
+              <w:rStyle w:val="Textodelmarcadordeposicin"/>
             </w:rPr>
             <w:t>[Subject]</w:t>
           </w:r>
@@ -8204,7 +8303,7 @@
           </w:pPr>
           <w:r>
             <w:rPr>
-              <w:rStyle w:val="PlaceholderText"/>
+              <w:rStyle w:val="Textodelmarcadordeposicin"/>
             </w:rPr>
             <w:t>[Status]</w:t>
           </w:r>
@@ -8233,7 +8332,7 @@
           </w:pPr>
           <w:r>
             <w:rPr>
-              <w:rStyle w:val="PlaceholderText"/>
+              <w:rStyle w:val="Textodelmarcadordeposicin"/>
             </w:rPr>
             <w:t>Public, Basic, High</w:t>
           </w:r>
@@ -8262,7 +8361,7 @@
           </w:pPr>
           <w:r>
             <w:rPr>
-              <w:rStyle w:val="PlaceholderText"/>
+              <w:rStyle w:val="Textodelmarcadordeposicin"/>
             </w:rPr>
             <w:t>[Issue Date]</w:t>
           </w:r>
@@ -8291,7 +8390,7 @@
           </w:pPr>
           <w:r>
             <w:rPr>
-              <w:rStyle w:val="PlaceholderText"/>
+              <w:rStyle w:val="Textodelmarcadordeposicin"/>
             </w:rPr>
             <w:t>[Subject]</w:t>
           </w:r>
@@ -8320,7 +8419,7 @@
           </w:pPr>
           <w:r>
             <w:rPr>
-              <w:rStyle w:val="PlaceholderText"/>
+              <w:rStyle w:val="Textodelmarcadordeposicin"/>
             </w:rPr>
             <w:t>[Status]</w:t>
           </w:r>
@@ -8332,7 +8431,7 @@
 </file>
 
 <file path=word/glossary/fontTable.xml><?xml version="1.0" encoding="utf-8"?>
-<w:fonts xmlns:mc="http://schemas.openxmlformats.org/markup-compatibility/2006" xmlns:r="http://schemas.openxmlformats.org/officeDocument/2006/relationships" xmlns:w="http://schemas.openxmlformats.org/wordprocessingml/2006/main" xmlns:w14="http://schemas.microsoft.com/office/word/2010/wordml" xmlns:w15="http://schemas.microsoft.com/office/word/2012/wordml" xmlns:w16cex="http://schemas.microsoft.com/office/word/2018/wordml/cex" xmlns:w16cid="http://schemas.microsoft.com/office/word/2016/wordml/cid" xmlns:w16="http://schemas.microsoft.com/office/word/2018/wordml" xmlns:w16se="http://schemas.microsoft.com/office/word/2015/wordml/symex" mc:Ignorable="w14 w15 w16se w16cid w16 w16cex">
+<w:fonts xmlns:mc="http://schemas.openxmlformats.org/markup-compatibility/2006" xmlns:r="http://schemas.openxmlformats.org/officeDocument/2006/relationships" xmlns:w="http://schemas.openxmlformats.org/wordprocessingml/2006/main" xmlns:w14="http://schemas.microsoft.com/office/word/2010/wordml" xmlns:w15="http://schemas.microsoft.com/office/word/2012/wordml" xmlns:w16cid="http://schemas.microsoft.com/office/word/2016/wordml/cid" xmlns:w16se="http://schemas.microsoft.com/office/word/2015/wordml/symex" mc:Ignorable="w14 w15 w16se w16cid">
   <w:font w:name="Symbol">
     <w:panose1 w:val="05050102010706020507"/>
     <w:charset w:val="02"/>
@@ -8342,14 +8441,14 @@
   </w:font>
   <w:font w:name="Times New Roman">
     <w:panose1 w:val="02020603050405020304"/>
-    <w:charset w:val="A1"/>
+    <w:charset w:val="00"/>
     <w:family w:val="roman"/>
     <w:pitch w:val="variable"/>
     <w:sig w:usb0="E0002EFF" w:usb1="C000785B" w:usb2="00000009" w:usb3="00000000" w:csb0="000001FF" w:csb1="00000000"/>
   </w:font>
   <w:font w:name="Courier New">
     <w:panose1 w:val="02070309020205020404"/>
-    <w:charset w:val="A1"/>
+    <w:charset w:val="00"/>
     <w:family w:val="modern"/>
     <w:pitch w:val="fixed"/>
     <w:sig w:usb0="E0002EFF" w:usb1="C0007843" w:usb2="00000009" w:usb3="00000000" w:csb0="000001FF" w:csb1="00000000"/>
@@ -8363,7 +8462,7 @@
   </w:font>
   <w:font w:name="Calibri">
     <w:panose1 w:val="020F0502020204030204"/>
-    <w:charset w:val="A1"/>
+    <w:charset w:val="00"/>
     <w:family w:val="swiss"/>
     <w:pitch w:val="variable"/>
     <w:sig w:usb0="E4002EFF" w:usb1="C000247B" w:usb2="00000009" w:usb3="00000000" w:csb0="000001FF" w:csb1="00000000"/>
@@ -8378,7 +8477,7 @@
   </w:font>
   <w:font w:name="Arial">
     <w:panose1 w:val="020B0604020202020204"/>
-    <w:charset w:val="A1"/>
+    <w:charset w:val="00"/>
     <w:family w:val="swiss"/>
     <w:pitch w:val="variable"/>
     <w:sig w:usb0="E0002EFF" w:usb1="C000785B" w:usb2="00000009" w:usb3="00000000" w:csb0="000001FF" w:csb1="00000000"/>
@@ -8392,14 +8491,14 @@
   </w:font>
   <w:font w:name="Cambria">
     <w:panose1 w:val="02040503050406030204"/>
-    <w:charset w:val="A1"/>
+    <w:charset w:val="00"/>
     <w:family w:val="roman"/>
     <w:pitch w:val="variable"/>
     <w:sig w:usb0="E00006FF" w:usb1="420024FF" w:usb2="02000000" w:usb3="00000000" w:csb0="0000019F" w:csb1="00000000"/>
   </w:font>
   <w:font w:name="Calibri Light">
     <w:panose1 w:val="020F0302020204030204"/>
-    <w:charset w:val="A1"/>
+    <w:charset w:val="00"/>
     <w:family w:val="swiss"/>
     <w:pitch w:val="variable"/>
     <w:sig w:usb0="E4002EFF" w:usb1="C000247B" w:usb2="00000009" w:usb3="00000000" w:csb0="000001FF" w:csb1="00000000"/>
@@ -8408,7 +8507,7 @@
 </file>
 
 <file path=word/glossary/settings.xml><?xml version="1.0" encoding="utf-8"?>
-<w:settings xmlns:mc="http://schemas.openxmlformats.org/markup-compatibility/2006" xmlns:o="urn:schemas-microsoft-com:office:office" xmlns:r="http://schemas.openxmlformats.org/officeDocument/2006/relationships" xmlns:m="http://schemas.openxmlformats.org/officeDocument/2006/math" xmlns:v="urn:schemas-microsoft-com:vml" xmlns:w10="urn:schemas-microsoft-com:office:word" xmlns:w="http://schemas.openxmlformats.org/wordprocessingml/2006/main" xmlns:w14="http://schemas.microsoft.com/office/word/2010/wordml" xmlns:w15="http://schemas.microsoft.com/office/word/2012/wordml" xmlns:w16cex="http://schemas.microsoft.com/office/word/2018/wordml/cex" xmlns:w16cid="http://schemas.microsoft.com/office/word/2016/wordml/cid" xmlns:w16="http://schemas.microsoft.com/office/word/2018/wordml" xmlns:w16se="http://schemas.microsoft.com/office/word/2015/wordml/symex" xmlns:sl="http://schemas.openxmlformats.org/schemaLibrary/2006/main" mc:Ignorable="w14 w15 w16se w16cid w16 w16cex">
+<w:settings xmlns:mc="http://schemas.openxmlformats.org/markup-compatibility/2006" xmlns:o="urn:schemas-microsoft-com:office:office" xmlns:r="http://schemas.openxmlformats.org/officeDocument/2006/relationships" xmlns:m="http://schemas.openxmlformats.org/officeDocument/2006/math" xmlns:v="urn:schemas-microsoft-com:vml" xmlns:w10="urn:schemas-microsoft-com:office:word" xmlns:w="http://schemas.openxmlformats.org/wordprocessingml/2006/main" xmlns:w14="http://schemas.microsoft.com/office/word/2010/wordml" xmlns:w15="http://schemas.microsoft.com/office/word/2012/wordml" xmlns:w16cid="http://schemas.microsoft.com/office/word/2016/wordml/cid" xmlns:w16se="http://schemas.microsoft.com/office/word/2015/wordml/symex" xmlns:sl="http://schemas.openxmlformats.org/schemaLibrary/2006/main" mc:Ignorable="w14 w15 w16se w16cid">
   <w:view w:val="normal"/>
   <w:revisionView w:comments="0" w:formatting="0"/>
   <w:defaultTabStop w:val="720"/>
@@ -8429,10 +8528,12 @@
     <w:rsid w:val="004862D4"/>
     <w:rsid w:val="004A3F7C"/>
     <w:rsid w:val="00561B7E"/>
+    <w:rsid w:val="007B6454"/>
     <w:rsid w:val="0080353C"/>
     <w:rsid w:val="00934A76"/>
     <w:rsid w:val="00A70F5A"/>
     <w:rsid w:val="00BB0CEB"/>
+    <w:rsid w:val="00C84607"/>
     <w:rsid w:val="00F05638"/>
   </w:rsids>
   <m:mathPr>
@@ -8456,7 +8557,7 @@
 </file>
 
 <file path=word/glossary/styles.xml><?xml version="1.0" encoding="utf-8"?>
-<w:styles xmlns:mc="http://schemas.openxmlformats.org/markup-compatibility/2006" xmlns:r="http://schemas.openxmlformats.org/officeDocument/2006/relationships" xmlns:w="http://schemas.openxmlformats.org/wordprocessingml/2006/main" xmlns:w14="http://schemas.microsoft.com/office/word/2010/wordml" xmlns:w15="http://schemas.microsoft.com/office/word/2012/wordml" xmlns:w16cex="http://schemas.microsoft.com/office/word/2018/wordml/cex" xmlns:w16cid="http://schemas.microsoft.com/office/word/2016/wordml/cid" xmlns:w16="http://schemas.microsoft.com/office/word/2018/wordml" xmlns:w16se="http://schemas.microsoft.com/office/word/2015/wordml/symex" mc:Ignorable="w14 w15 w16se w16cid w16 w16cex">
+<w:styles xmlns:mc="http://schemas.openxmlformats.org/markup-compatibility/2006" xmlns:r="http://schemas.openxmlformats.org/officeDocument/2006/relationships" xmlns:w="http://schemas.openxmlformats.org/wordprocessingml/2006/main" xmlns:w14="http://schemas.microsoft.com/office/word/2010/wordml" xmlns:w15="http://schemas.microsoft.com/office/word/2012/wordml" xmlns:w16cid="http://schemas.microsoft.com/office/word/2016/wordml/cid" xmlns:w16se="http://schemas.microsoft.com/office/word/2015/wordml/symex" mc:Ignorable="w14 w15 w16se w16cid">
   <w:docDefaults>
     <w:rPrDefault>
       <w:rPr>
@@ -8854,13 +8955,13 @@
     <w:name w:val="Normal"/>
     <w:qFormat/>
   </w:style>
-  <w:style w:type="character" w:default="1" w:styleId="DefaultParagraphFont">
+  <w:style w:type="character" w:default="1" w:styleId="Fuentedeprrafopredeter">
     <w:name w:val="Default Paragraph Font"/>
     <w:uiPriority w:val="1"/>
     <w:semiHidden/>
     <w:unhideWhenUsed/>
   </w:style>
-  <w:style w:type="table" w:default="1" w:styleId="TableNormal">
+  <w:style w:type="table" w:default="1" w:styleId="Tablanormal">
     <w:name w:val="Normal Table"/>
     <w:uiPriority w:val="99"/>
     <w:semiHidden/>
@@ -8875,13 +8976,13 @@
       </w:tblCellMar>
     </w:tblPr>
   </w:style>
-  <w:style w:type="numbering" w:default="1" w:styleId="NoList">
+  <w:style w:type="numbering" w:default="1" w:styleId="Sinlista">
     <w:name w:val="No List"/>
     <w:uiPriority w:val="99"/>
     <w:semiHidden/>
     <w:unhideWhenUsed/>
   </w:style>
-  <w:style w:type="character" w:styleId="PlaceholderText">
+  <w:style w:type="character" w:styleId="Textodelmarcadordeposicin">
     <w:name w:val="Placeholder Text"/>
     <w:uiPriority w:val="99"/>
     <w:semiHidden/>
@@ -9026,7 +9127,7 @@
 </file>
 
 <file path=word/glossary/webSettings.xml><?xml version="1.0" encoding="utf-8"?>
-<w:webSettings xmlns:mc="http://schemas.openxmlformats.org/markup-compatibility/2006" xmlns:r="http://schemas.openxmlformats.org/officeDocument/2006/relationships" xmlns:w="http://schemas.openxmlformats.org/wordprocessingml/2006/main" xmlns:w14="http://schemas.microsoft.com/office/word/2010/wordml" xmlns:w15="http://schemas.microsoft.com/office/word/2012/wordml" xmlns:w16cex="http://schemas.microsoft.com/office/word/2018/wordml/cex" xmlns:w16cid="http://schemas.microsoft.com/office/word/2016/wordml/cid" xmlns:w16="http://schemas.microsoft.com/office/word/2018/wordml" xmlns:w16se="http://schemas.microsoft.com/office/word/2015/wordml/symex" mc:Ignorable="w14 w15 w16se w16cid w16 w16cex">
+<w:webSettings xmlns:mc="http://schemas.openxmlformats.org/markup-compatibility/2006" xmlns:r="http://schemas.openxmlformats.org/officeDocument/2006/relationships" xmlns:w="http://schemas.openxmlformats.org/wordprocessingml/2006/main" xmlns:w14="http://schemas.microsoft.com/office/word/2010/wordml" xmlns:w15="http://schemas.microsoft.com/office/word/2012/wordml" xmlns:w16cid="http://schemas.microsoft.com/office/word/2016/wordml/cid" xmlns:w16se="http://schemas.microsoft.com/office/word/2015/wordml/symex" mc:Ignorable="w14 w15 w16se w16cid">
   <w:optimizeForBrowser/>
   <w:allowPNG/>
 </w:webSettings>
@@ -9341,7 +9442,7 @@
 </file>
 
 <file path=customXml/itemProps2.xml><?xml version="1.0" encoding="utf-8"?>
-<ds:datastoreItem xmlns:ds="http://schemas.openxmlformats.org/officeDocument/2006/customXml" ds:itemID="{0218BF73-7082-41A0-9BC8-04C69816C1AC}">
+<ds:datastoreItem xmlns:ds="http://schemas.openxmlformats.org/officeDocument/2006/customXml" ds:itemID="{DD2C7B2F-7BE8-4B37-A485-D908F0946368}">
   <ds:schemaRefs>
     <ds:schemaRef ds:uri="http://schemas.openxmlformats.org/officeDocument/2006/bibliography"/>
   </ds:schemaRefs>

</xml_diff>